<commit_message>
Adds solutions for 8.5 and 8.6
</commit_message>
<xml_diff>
--- a/lab-08/8.4.docx
+++ b/lab-08/8.4.docx
@@ -609,6 +609,136 @@
           <w:lang w:eastAsia="pl-PL"/>
         </w:rPr>
         <w:t>T}</w:t>
+      </w:r>
+    </w:p>
+    <w:p>
+      <w:pPr>
+        <w:spacing w:after="0" w:line="240" w:lineRule="auto"/>
+        <w:rPr>
+          <w:rFonts w:ascii="Times New Roman" w:eastAsia="Times New Roman" w:hAnsi="Times New Roman" w:cs="Times New Roman"/>
+          <w:b/>
+          <w:lang w:eastAsia="pl-PL"/>
+        </w:rPr>
+      </w:pPr>
+      <w:r>
+        <w:rPr>
+          <w:rFonts w:ascii="Times New Roman" w:eastAsia="Times New Roman" w:hAnsi="Times New Roman" w:cs="Times New Roman"/>
+          <w:b/>
+          <w:lang w:eastAsia="pl-PL"/>
+        </w:rPr>
+        <w:t>F = {{S,</w:t>
+      </w:r>
+      <w:r>
+        <w:rPr>
+          <w:rFonts w:ascii="Times New Roman" w:eastAsia="Times New Roman" w:hAnsi="Times New Roman" w:cs="Times New Roman"/>
+          <w:b/>
+          <w:lang w:eastAsia="pl-PL"/>
+        </w:rPr>
+        <w:t xml:space="preserve"> </w:t>
+      </w:r>
+      <w:r>
+        <w:rPr>
+          <w:rFonts w:ascii="Times New Roman" w:eastAsia="Times New Roman" w:hAnsi="Times New Roman" w:cs="Times New Roman"/>
+          <w:b/>
+          <w:lang w:eastAsia="pl-PL"/>
+        </w:rPr>
+        <w:t>T} → R, {R,</w:t>
+      </w:r>
+      <w:r>
+        <w:rPr>
+          <w:rFonts w:ascii="Times New Roman" w:eastAsia="Times New Roman" w:hAnsi="Times New Roman" w:cs="Times New Roman"/>
+          <w:b/>
+          <w:lang w:eastAsia="pl-PL"/>
+        </w:rPr>
+        <w:t xml:space="preserve"> </w:t>
+      </w:r>
+      <w:r>
+        <w:rPr>
+          <w:rFonts w:ascii="Times New Roman" w:eastAsia="Times New Roman" w:hAnsi="Times New Roman" w:cs="Times New Roman"/>
+          <w:b/>
+          <w:lang w:eastAsia="pl-PL"/>
+        </w:rPr>
+        <w:t>T} → C, {R,</w:t>
+      </w:r>
+      <w:r>
+        <w:rPr>
+          <w:rFonts w:ascii="Times New Roman" w:eastAsia="Times New Roman" w:hAnsi="Times New Roman" w:cs="Times New Roman"/>
+          <w:b/>
+          <w:lang w:eastAsia="pl-PL"/>
+        </w:rPr>
+        <w:t xml:space="preserve"> </w:t>
+      </w:r>
+      <w:r>
+        <w:rPr>
+          <w:rFonts w:ascii="Times New Roman" w:eastAsia="Times New Roman" w:hAnsi="Times New Roman" w:cs="Times New Roman"/>
+          <w:b/>
+          <w:lang w:eastAsia="pl-PL"/>
+        </w:rPr>
+        <w:t>T} → S, {A,</w:t>
+      </w:r>
+      <w:r>
+        <w:rPr>
+          <w:rFonts w:ascii="Times New Roman" w:eastAsia="Times New Roman" w:hAnsi="Times New Roman" w:cs="Times New Roman"/>
+          <w:b/>
+          <w:lang w:eastAsia="pl-PL"/>
+        </w:rPr>
+        <w:t xml:space="preserve"> </w:t>
+      </w:r>
+      <w:r>
+        <w:rPr>
+          <w:rFonts w:ascii="Times New Roman" w:eastAsia="Times New Roman" w:hAnsi="Times New Roman" w:cs="Times New Roman"/>
+          <w:b/>
+          <w:lang w:eastAsia="pl-PL"/>
+        </w:rPr>
+        <w:t>T} → G, {A,</w:t>
+      </w:r>
+      <w:r>
+        <w:rPr>
+          <w:rFonts w:ascii="Times New Roman" w:eastAsia="Times New Roman" w:hAnsi="Times New Roman" w:cs="Times New Roman"/>
+          <w:b/>
+          <w:lang w:eastAsia="pl-PL"/>
+        </w:rPr>
+        <w:t xml:space="preserve"> </w:t>
+      </w:r>
+      <w:r>
+        <w:rPr>
+          <w:rFonts w:ascii="Times New Roman" w:eastAsia="Times New Roman" w:hAnsi="Times New Roman" w:cs="Times New Roman"/>
+          <w:b/>
+          <w:lang w:eastAsia="pl-PL"/>
+        </w:rPr>
+        <w:t>T} → N, {N,</w:t>
+      </w:r>
+      <w:r>
+        <w:rPr>
+          <w:rFonts w:ascii="Times New Roman" w:eastAsia="Times New Roman" w:hAnsi="Times New Roman" w:cs="Times New Roman"/>
+          <w:b/>
+          <w:lang w:eastAsia="pl-PL"/>
+        </w:rPr>
+        <w:t xml:space="preserve"> </w:t>
+      </w:r>
+      <w:r>
+        <w:rPr>
+          <w:rFonts w:ascii="Times New Roman" w:eastAsia="Times New Roman" w:hAnsi="Times New Roman" w:cs="Times New Roman"/>
+          <w:b/>
+          <w:lang w:eastAsia="pl-PL"/>
+        </w:rPr>
+        <w:t>R,</w:t>
+      </w:r>
+      <w:r>
+        <w:rPr>
+          <w:rFonts w:ascii="Times New Roman" w:eastAsia="Times New Roman" w:hAnsi="Times New Roman" w:cs="Times New Roman"/>
+          <w:b/>
+          <w:lang w:eastAsia="pl-PL"/>
+        </w:rPr>
+        <w:t xml:space="preserve"> </w:t>
+      </w:r>
+      <w:r>
+        <w:rPr>
+          <w:rFonts w:ascii="Times New Roman" w:eastAsia="Times New Roman" w:hAnsi="Times New Roman" w:cs="Times New Roman"/>
+          <w:b/>
+          <w:lang w:eastAsia="pl-PL"/>
+        </w:rPr>
+        <w:t>T} → A}</w:t>
       </w:r>
     </w:p>
     <w:p>
@@ -2419,6 +2549,128 @@
         <w:spacing w:after="0" w:line="240" w:lineRule="auto"/>
         <w:rPr>
           <w:rFonts w:ascii="Times New Roman" w:eastAsia="Times New Roman" w:hAnsi="Times New Roman" w:cs="Times New Roman"/>
+          <w:b/>
+          <w:lang w:eastAsia="pl-PL"/>
+        </w:rPr>
+      </w:pPr>
+      <w:r>
+        <w:rPr>
+          <w:rFonts w:ascii="Times New Roman" w:eastAsia="Times New Roman" w:hAnsi="Times New Roman" w:cs="Times New Roman"/>
+          <w:b/>
+          <w:lang w:eastAsia="pl-PL"/>
+        </w:rPr>
+        <w:t>F = {{S,</w:t>
+      </w:r>
+      <w:r>
+        <w:rPr>
+          <w:rFonts w:ascii="Times New Roman" w:eastAsia="Times New Roman" w:hAnsi="Times New Roman" w:cs="Times New Roman"/>
+          <w:b/>
+          <w:lang w:eastAsia="pl-PL"/>
+        </w:rPr>
+        <w:t xml:space="preserve"> </w:t>
+      </w:r>
+      <w:r>
+        <w:rPr>
+          <w:rFonts w:ascii="Times New Roman" w:eastAsia="Times New Roman" w:hAnsi="Times New Roman" w:cs="Times New Roman"/>
+          <w:b/>
+          <w:lang w:eastAsia="pl-PL"/>
+        </w:rPr>
+        <w:t>T} → R, {R,</w:t>
+      </w:r>
+      <w:r>
+        <w:rPr>
+          <w:rFonts w:ascii="Times New Roman" w:eastAsia="Times New Roman" w:hAnsi="Times New Roman" w:cs="Times New Roman"/>
+          <w:b/>
+          <w:lang w:eastAsia="pl-PL"/>
+        </w:rPr>
+        <w:t xml:space="preserve"> </w:t>
+      </w:r>
+      <w:r>
+        <w:rPr>
+          <w:rFonts w:ascii="Times New Roman" w:eastAsia="Times New Roman" w:hAnsi="Times New Roman" w:cs="Times New Roman"/>
+          <w:b/>
+          <w:lang w:eastAsia="pl-PL"/>
+        </w:rPr>
+        <w:t>T} → C, {R,</w:t>
+      </w:r>
+      <w:r>
+        <w:rPr>
+          <w:rFonts w:ascii="Times New Roman" w:eastAsia="Times New Roman" w:hAnsi="Times New Roman" w:cs="Times New Roman"/>
+          <w:b/>
+          <w:lang w:eastAsia="pl-PL"/>
+        </w:rPr>
+        <w:t xml:space="preserve"> </w:t>
+      </w:r>
+      <w:r>
+        <w:rPr>
+          <w:rFonts w:ascii="Times New Roman" w:eastAsia="Times New Roman" w:hAnsi="Times New Roman" w:cs="Times New Roman"/>
+          <w:b/>
+          <w:lang w:eastAsia="pl-PL"/>
+        </w:rPr>
+        <w:t>T} → S, {A,</w:t>
+      </w:r>
+      <w:r>
+        <w:rPr>
+          <w:rFonts w:ascii="Times New Roman" w:eastAsia="Times New Roman" w:hAnsi="Times New Roman" w:cs="Times New Roman"/>
+          <w:b/>
+          <w:lang w:eastAsia="pl-PL"/>
+        </w:rPr>
+        <w:t xml:space="preserve"> </w:t>
+      </w:r>
+      <w:r>
+        <w:rPr>
+          <w:rFonts w:ascii="Times New Roman" w:eastAsia="Times New Roman" w:hAnsi="Times New Roman" w:cs="Times New Roman"/>
+          <w:b/>
+          <w:lang w:eastAsia="pl-PL"/>
+        </w:rPr>
+        <w:t>T} → G, {A,</w:t>
+      </w:r>
+      <w:r>
+        <w:rPr>
+          <w:rFonts w:ascii="Times New Roman" w:eastAsia="Times New Roman" w:hAnsi="Times New Roman" w:cs="Times New Roman"/>
+          <w:b/>
+          <w:lang w:eastAsia="pl-PL"/>
+        </w:rPr>
+        <w:t xml:space="preserve"> </w:t>
+      </w:r>
+      <w:r>
+        <w:rPr>
+          <w:rFonts w:ascii="Times New Roman" w:eastAsia="Times New Roman" w:hAnsi="Times New Roman" w:cs="Times New Roman"/>
+          <w:b/>
+          <w:lang w:eastAsia="pl-PL"/>
+        </w:rPr>
+        <w:t>T} → N, {N,</w:t>
+      </w:r>
+      <w:r>
+        <w:rPr>
+          <w:rFonts w:ascii="Times New Roman" w:eastAsia="Times New Roman" w:hAnsi="Times New Roman" w:cs="Times New Roman"/>
+          <w:b/>
+          <w:lang w:eastAsia="pl-PL"/>
+        </w:rPr>
+        <w:t xml:space="preserve"> </w:t>
+      </w:r>
+      <w:r>
+        <w:rPr>
+          <w:rFonts w:ascii="Times New Roman" w:eastAsia="Times New Roman" w:hAnsi="Times New Roman" w:cs="Times New Roman"/>
+          <w:b/>
+          <w:lang w:eastAsia="pl-PL"/>
+        </w:rPr>
+        <w:t>R,</w:t>
+      </w:r>
+      <w:r>
+        <w:rPr>
+          <w:rFonts w:ascii="Times New Roman" w:eastAsia="Times New Roman" w:hAnsi="Times New Roman" w:cs="Times New Roman"/>
+          <w:b/>
+          <w:lang w:eastAsia="pl-PL"/>
+        </w:rPr>
+        <w:t xml:space="preserve"> T} → A}</w:t>
+      </w:r>
+    </w:p>
+    <w:p>
+      <w:pPr>
+        <w:spacing w:after="0" w:line="240" w:lineRule="auto"/>
+        <w:rPr>
+          <w:rFonts w:ascii="Times New Roman" w:eastAsia="Times New Roman" w:hAnsi="Times New Roman" w:cs="Times New Roman"/>
           <w:lang w:eastAsia="pl-PL"/>
         </w:rPr>
       </w:pPr>
@@ -2986,7 +3238,6 @@
           <w:b/>
           <w:lang w:eastAsia="pl-PL"/>
         </w:rPr>
-        <w:lastRenderedPageBreak/>
         <w:t xml:space="preserve">3. </w:t>
       </w:r>
       <w:r>
@@ -3116,6 +3367,128 @@
           <w:lang w:eastAsia="pl-PL"/>
         </w:rPr>
         <w:t>T}</w:t>
+      </w:r>
+    </w:p>
+    <w:p>
+      <w:pPr>
+        <w:spacing w:after="0" w:line="240" w:lineRule="auto"/>
+        <w:rPr>
+          <w:rFonts w:ascii="Times New Roman" w:eastAsia="Times New Roman" w:hAnsi="Times New Roman" w:cs="Times New Roman"/>
+          <w:b/>
+          <w:lang w:eastAsia="pl-PL"/>
+        </w:rPr>
+      </w:pPr>
+      <w:r>
+        <w:rPr>
+          <w:rFonts w:ascii="Times New Roman" w:eastAsia="Times New Roman" w:hAnsi="Times New Roman" w:cs="Times New Roman"/>
+          <w:b/>
+          <w:lang w:eastAsia="pl-PL"/>
+        </w:rPr>
+        <w:t>F = {{S,</w:t>
+      </w:r>
+      <w:r>
+        <w:rPr>
+          <w:rFonts w:ascii="Times New Roman" w:eastAsia="Times New Roman" w:hAnsi="Times New Roman" w:cs="Times New Roman"/>
+          <w:b/>
+          <w:lang w:eastAsia="pl-PL"/>
+        </w:rPr>
+        <w:t xml:space="preserve"> </w:t>
+      </w:r>
+      <w:r>
+        <w:rPr>
+          <w:rFonts w:ascii="Times New Roman" w:eastAsia="Times New Roman" w:hAnsi="Times New Roman" w:cs="Times New Roman"/>
+          <w:b/>
+          <w:lang w:eastAsia="pl-PL"/>
+        </w:rPr>
+        <w:t>T} → R, {R,</w:t>
+      </w:r>
+      <w:r>
+        <w:rPr>
+          <w:rFonts w:ascii="Times New Roman" w:eastAsia="Times New Roman" w:hAnsi="Times New Roman" w:cs="Times New Roman"/>
+          <w:b/>
+          <w:lang w:eastAsia="pl-PL"/>
+        </w:rPr>
+        <w:t xml:space="preserve"> </w:t>
+      </w:r>
+      <w:r>
+        <w:rPr>
+          <w:rFonts w:ascii="Times New Roman" w:eastAsia="Times New Roman" w:hAnsi="Times New Roman" w:cs="Times New Roman"/>
+          <w:b/>
+          <w:lang w:eastAsia="pl-PL"/>
+        </w:rPr>
+        <w:t>T} → C, {R,</w:t>
+      </w:r>
+      <w:r>
+        <w:rPr>
+          <w:rFonts w:ascii="Times New Roman" w:eastAsia="Times New Roman" w:hAnsi="Times New Roman" w:cs="Times New Roman"/>
+          <w:b/>
+          <w:lang w:eastAsia="pl-PL"/>
+        </w:rPr>
+        <w:t xml:space="preserve"> </w:t>
+      </w:r>
+      <w:r>
+        <w:rPr>
+          <w:rFonts w:ascii="Times New Roman" w:eastAsia="Times New Roman" w:hAnsi="Times New Roman" w:cs="Times New Roman"/>
+          <w:b/>
+          <w:lang w:eastAsia="pl-PL"/>
+        </w:rPr>
+        <w:t>T} → S, {A,</w:t>
+      </w:r>
+      <w:r>
+        <w:rPr>
+          <w:rFonts w:ascii="Times New Roman" w:eastAsia="Times New Roman" w:hAnsi="Times New Roman" w:cs="Times New Roman"/>
+          <w:b/>
+          <w:lang w:eastAsia="pl-PL"/>
+        </w:rPr>
+        <w:t xml:space="preserve"> </w:t>
+      </w:r>
+      <w:r>
+        <w:rPr>
+          <w:rFonts w:ascii="Times New Roman" w:eastAsia="Times New Roman" w:hAnsi="Times New Roman" w:cs="Times New Roman"/>
+          <w:b/>
+          <w:lang w:eastAsia="pl-PL"/>
+        </w:rPr>
+        <w:t>T} → G, {A,</w:t>
+      </w:r>
+      <w:r>
+        <w:rPr>
+          <w:rFonts w:ascii="Times New Roman" w:eastAsia="Times New Roman" w:hAnsi="Times New Roman" w:cs="Times New Roman"/>
+          <w:b/>
+          <w:lang w:eastAsia="pl-PL"/>
+        </w:rPr>
+        <w:t xml:space="preserve"> </w:t>
+      </w:r>
+      <w:r>
+        <w:rPr>
+          <w:rFonts w:ascii="Times New Roman" w:eastAsia="Times New Roman" w:hAnsi="Times New Roman" w:cs="Times New Roman"/>
+          <w:b/>
+          <w:lang w:eastAsia="pl-PL"/>
+        </w:rPr>
+        <w:t>T} → N, {N,</w:t>
+      </w:r>
+      <w:r>
+        <w:rPr>
+          <w:rFonts w:ascii="Times New Roman" w:eastAsia="Times New Roman" w:hAnsi="Times New Roman" w:cs="Times New Roman"/>
+          <w:b/>
+          <w:lang w:eastAsia="pl-PL"/>
+        </w:rPr>
+        <w:t xml:space="preserve"> </w:t>
+      </w:r>
+      <w:r>
+        <w:rPr>
+          <w:rFonts w:ascii="Times New Roman" w:eastAsia="Times New Roman" w:hAnsi="Times New Roman" w:cs="Times New Roman"/>
+          <w:b/>
+          <w:lang w:eastAsia="pl-PL"/>
+        </w:rPr>
+        <w:t>R,</w:t>
+      </w:r>
+      <w:r>
+        <w:rPr>
+          <w:rFonts w:ascii="Times New Roman" w:eastAsia="Times New Roman" w:hAnsi="Times New Roman" w:cs="Times New Roman"/>
+          <w:b/>
+          <w:lang w:eastAsia="pl-PL"/>
+        </w:rPr>
+        <w:t xml:space="preserve"> T} → A}</w:t>
       </w:r>
     </w:p>
     <w:p>
@@ -3821,8 +4194,6 @@
         </w:rPr>
         <w:t xml:space="preserve"> </w:t>
       </w:r>
-      <w:bookmarkStart w:id="0" w:name="_GoBack"/>
-      <w:bookmarkEnd w:id="0"/>
       <w:r>
         <w:rPr>
           <w:rFonts w:ascii="Times New Roman" w:eastAsia="Times New Roman" w:hAnsi="Times New Roman" w:cs="Times New Roman"/>
@@ -3830,6 +4201,128 @@
           <w:lang w:eastAsia="pl-PL"/>
         </w:rPr>
         <w:t>T}</w:t>
+      </w:r>
+    </w:p>
+    <w:p>
+      <w:pPr>
+        <w:spacing w:after="0" w:line="240" w:lineRule="auto"/>
+        <w:rPr>
+          <w:rFonts w:ascii="Times New Roman" w:eastAsia="Times New Roman" w:hAnsi="Times New Roman" w:cs="Times New Roman"/>
+          <w:b/>
+          <w:lang w:eastAsia="pl-PL"/>
+        </w:rPr>
+      </w:pPr>
+      <w:r>
+        <w:rPr>
+          <w:rFonts w:ascii="Times New Roman" w:eastAsia="Times New Roman" w:hAnsi="Times New Roman" w:cs="Times New Roman"/>
+          <w:b/>
+          <w:lang w:eastAsia="pl-PL"/>
+        </w:rPr>
+        <w:t>F = {{S,</w:t>
+      </w:r>
+      <w:r>
+        <w:rPr>
+          <w:rFonts w:ascii="Times New Roman" w:eastAsia="Times New Roman" w:hAnsi="Times New Roman" w:cs="Times New Roman"/>
+          <w:b/>
+          <w:lang w:eastAsia="pl-PL"/>
+        </w:rPr>
+        <w:t xml:space="preserve"> </w:t>
+      </w:r>
+      <w:r>
+        <w:rPr>
+          <w:rFonts w:ascii="Times New Roman" w:eastAsia="Times New Roman" w:hAnsi="Times New Roman" w:cs="Times New Roman"/>
+          <w:b/>
+          <w:lang w:eastAsia="pl-PL"/>
+        </w:rPr>
+        <w:t>T} → R, {R,</w:t>
+      </w:r>
+      <w:r>
+        <w:rPr>
+          <w:rFonts w:ascii="Times New Roman" w:eastAsia="Times New Roman" w:hAnsi="Times New Roman" w:cs="Times New Roman"/>
+          <w:b/>
+          <w:lang w:eastAsia="pl-PL"/>
+        </w:rPr>
+        <w:t xml:space="preserve"> </w:t>
+      </w:r>
+      <w:r>
+        <w:rPr>
+          <w:rFonts w:ascii="Times New Roman" w:eastAsia="Times New Roman" w:hAnsi="Times New Roman" w:cs="Times New Roman"/>
+          <w:b/>
+          <w:lang w:eastAsia="pl-PL"/>
+        </w:rPr>
+        <w:t>T} → C, {R,</w:t>
+      </w:r>
+      <w:r>
+        <w:rPr>
+          <w:rFonts w:ascii="Times New Roman" w:eastAsia="Times New Roman" w:hAnsi="Times New Roman" w:cs="Times New Roman"/>
+          <w:b/>
+          <w:lang w:eastAsia="pl-PL"/>
+        </w:rPr>
+        <w:t xml:space="preserve"> </w:t>
+      </w:r>
+      <w:r>
+        <w:rPr>
+          <w:rFonts w:ascii="Times New Roman" w:eastAsia="Times New Roman" w:hAnsi="Times New Roman" w:cs="Times New Roman"/>
+          <w:b/>
+          <w:lang w:eastAsia="pl-PL"/>
+        </w:rPr>
+        <w:t>T} → S, {A,</w:t>
+      </w:r>
+      <w:r>
+        <w:rPr>
+          <w:rFonts w:ascii="Times New Roman" w:eastAsia="Times New Roman" w:hAnsi="Times New Roman" w:cs="Times New Roman"/>
+          <w:b/>
+          <w:lang w:eastAsia="pl-PL"/>
+        </w:rPr>
+        <w:t xml:space="preserve"> </w:t>
+      </w:r>
+      <w:r>
+        <w:rPr>
+          <w:rFonts w:ascii="Times New Roman" w:eastAsia="Times New Roman" w:hAnsi="Times New Roman" w:cs="Times New Roman"/>
+          <w:b/>
+          <w:lang w:eastAsia="pl-PL"/>
+        </w:rPr>
+        <w:t>T} → G, {A,</w:t>
+      </w:r>
+      <w:r>
+        <w:rPr>
+          <w:rFonts w:ascii="Times New Roman" w:eastAsia="Times New Roman" w:hAnsi="Times New Roman" w:cs="Times New Roman"/>
+          <w:b/>
+          <w:lang w:eastAsia="pl-PL"/>
+        </w:rPr>
+        <w:t xml:space="preserve"> </w:t>
+      </w:r>
+      <w:r>
+        <w:rPr>
+          <w:rFonts w:ascii="Times New Roman" w:eastAsia="Times New Roman" w:hAnsi="Times New Roman" w:cs="Times New Roman"/>
+          <w:b/>
+          <w:lang w:eastAsia="pl-PL"/>
+        </w:rPr>
+        <w:t>T} → N, {N,</w:t>
+      </w:r>
+      <w:r>
+        <w:rPr>
+          <w:rFonts w:ascii="Times New Roman" w:eastAsia="Times New Roman" w:hAnsi="Times New Roman" w:cs="Times New Roman"/>
+          <w:b/>
+          <w:lang w:eastAsia="pl-PL"/>
+        </w:rPr>
+        <w:t xml:space="preserve"> </w:t>
+      </w:r>
+      <w:r>
+        <w:rPr>
+          <w:rFonts w:ascii="Times New Roman" w:eastAsia="Times New Roman" w:hAnsi="Times New Roman" w:cs="Times New Roman"/>
+          <w:b/>
+          <w:lang w:eastAsia="pl-PL"/>
+        </w:rPr>
+        <w:t>R,</w:t>
+      </w:r>
+      <w:r>
+        <w:rPr>
+          <w:rFonts w:ascii="Times New Roman" w:eastAsia="Times New Roman" w:hAnsi="Times New Roman" w:cs="Times New Roman"/>
+          <w:b/>
+          <w:lang w:eastAsia="pl-PL"/>
+        </w:rPr>
+        <w:t xml:space="preserve"> T} → A}</w:t>
       </w:r>
     </w:p>
     <w:p>
@@ -4054,90 +4547,139 @@
                 <w:lang w:eastAsia="pl-PL"/>
               </w:rPr>
             </w:pPr>
-          </w:p>
-        </w:tc>
-        <w:tc>
-          <w:tcPr>
-            <w:tcW w:w="1133" w:type="dxa"/>
-          </w:tcPr>
-          <w:p>
-            <w:pPr>
-              <w:jc w:val="center"/>
-              <w:rPr>
-                <w:rFonts w:ascii="Times New Roman" w:eastAsia="Times New Roman" w:hAnsi="Times New Roman" w:cs="Times New Roman"/>
-                <w:lang w:eastAsia="pl-PL"/>
-              </w:rPr>
-            </w:pPr>
-          </w:p>
-        </w:tc>
-        <w:tc>
-          <w:tcPr>
-            <w:tcW w:w="1133" w:type="dxa"/>
-          </w:tcPr>
-          <w:p>
-            <w:pPr>
-              <w:jc w:val="center"/>
-              <w:rPr>
-                <w:rFonts w:ascii="Times New Roman" w:eastAsia="Times New Roman" w:hAnsi="Times New Roman" w:cs="Times New Roman"/>
-                <w:lang w:eastAsia="pl-PL"/>
-              </w:rPr>
-            </w:pPr>
-          </w:p>
-        </w:tc>
-        <w:tc>
-          <w:tcPr>
-            <w:tcW w:w="1133" w:type="dxa"/>
-          </w:tcPr>
-          <w:p>
-            <w:pPr>
-              <w:jc w:val="center"/>
-              <w:rPr>
-                <w:rFonts w:ascii="Times New Roman" w:eastAsia="Times New Roman" w:hAnsi="Times New Roman" w:cs="Times New Roman"/>
-                <w:lang w:eastAsia="pl-PL"/>
-              </w:rPr>
-            </w:pPr>
-          </w:p>
-        </w:tc>
-        <w:tc>
-          <w:tcPr>
-            <w:tcW w:w="1133" w:type="dxa"/>
-          </w:tcPr>
-          <w:p>
-            <w:pPr>
-              <w:jc w:val="center"/>
-              <w:rPr>
-                <w:rFonts w:ascii="Times New Roman" w:eastAsia="Times New Roman" w:hAnsi="Times New Roman" w:cs="Times New Roman"/>
-                <w:lang w:eastAsia="pl-PL"/>
-              </w:rPr>
-            </w:pPr>
-          </w:p>
-        </w:tc>
-        <w:tc>
-          <w:tcPr>
-            <w:tcW w:w="1133" w:type="dxa"/>
-          </w:tcPr>
-          <w:p>
-            <w:pPr>
-              <w:jc w:val="center"/>
-              <w:rPr>
-                <w:rFonts w:ascii="Times New Roman" w:eastAsia="Times New Roman" w:hAnsi="Times New Roman" w:cs="Times New Roman"/>
-                <w:lang w:eastAsia="pl-PL"/>
-              </w:rPr>
-            </w:pPr>
-          </w:p>
-        </w:tc>
-        <w:tc>
-          <w:tcPr>
-            <w:tcW w:w="1133" w:type="dxa"/>
-          </w:tcPr>
-          <w:p>
-            <w:pPr>
-              <w:jc w:val="center"/>
-              <w:rPr>
-                <w:rFonts w:ascii="Times New Roman" w:eastAsia="Times New Roman" w:hAnsi="Times New Roman" w:cs="Times New Roman"/>
-                <w:lang w:eastAsia="pl-PL"/>
-              </w:rPr>
-            </w:pPr>
+            <w:r>
+              <w:rPr>
+                <w:rFonts w:ascii="Times New Roman" w:eastAsia="Times New Roman" w:hAnsi="Times New Roman" w:cs="Times New Roman"/>
+                <w:lang w:eastAsia="pl-PL"/>
+              </w:rPr>
+              <w:t>v</w:t>
+            </w:r>
+          </w:p>
+        </w:tc>
+        <w:tc>
+          <w:tcPr>
+            <w:tcW w:w="1133" w:type="dxa"/>
+          </w:tcPr>
+          <w:p>
+            <w:pPr>
+              <w:jc w:val="center"/>
+              <w:rPr>
+                <w:rFonts w:ascii="Times New Roman" w:eastAsia="Times New Roman" w:hAnsi="Times New Roman" w:cs="Times New Roman"/>
+                <w:lang w:eastAsia="pl-PL"/>
+              </w:rPr>
+            </w:pPr>
+            <w:r>
+              <w:rPr>
+                <w:rFonts w:ascii="Times New Roman" w:eastAsia="Times New Roman" w:hAnsi="Times New Roman" w:cs="Times New Roman"/>
+                <w:lang w:eastAsia="pl-PL"/>
+              </w:rPr>
+              <w:t>o</w:t>
+            </w:r>
+          </w:p>
+        </w:tc>
+        <w:tc>
+          <w:tcPr>
+            <w:tcW w:w="1133" w:type="dxa"/>
+          </w:tcPr>
+          <w:p>
+            <w:pPr>
+              <w:jc w:val="center"/>
+              <w:rPr>
+                <w:rFonts w:ascii="Times New Roman" w:eastAsia="Times New Roman" w:hAnsi="Times New Roman" w:cs="Times New Roman"/>
+                <w:lang w:eastAsia="pl-PL"/>
+              </w:rPr>
+            </w:pPr>
+            <w:r>
+              <w:rPr>
+                <w:rFonts w:ascii="Times New Roman" w:eastAsia="Times New Roman" w:hAnsi="Times New Roman" w:cs="Times New Roman"/>
+                <w:lang w:eastAsia="pl-PL"/>
+              </w:rPr>
+              <w:t>v</w:t>
+            </w:r>
+          </w:p>
+        </w:tc>
+        <w:tc>
+          <w:tcPr>
+            <w:tcW w:w="1133" w:type="dxa"/>
+          </w:tcPr>
+          <w:p>
+            <w:pPr>
+              <w:jc w:val="center"/>
+              <w:rPr>
+                <w:rFonts w:ascii="Times New Roman" w:eastAsia="Times New Roman" w:hAnsi="Times New Roman" w:cs="Times New Roman"/>
+                <w:lang w:eastAsia="pl-PL"/>
+              </w:rPr>
+            </w:pPr>
+            <w:r>
+              <w:rPr>
+                <w:rFonts w:ascii="Times New Roman" w:eastAsia="Times New Roman" w:hAnsi="Times New Roman" w:cs="Times New Roman"/>
+                <w:lang w:eastAsia="pl-PL"/>
+              </w:rPr>
+              <w:t>o</w:t>
+            </w:r>
+          </w:p>
+        </w:tc>
+        <w:tc>
+          <w:tcPr>
+            <w:tcW w:w="1133" w:type="dxa"/>
+          </w:tcPr>
+          <w:p>
+            <w:pPr>
+              <w:jc w:val="center"/>
+              <w:rPr>
+                <w:rFonts w:ascii="Times New Roman" w:eastAsia="Times New Roman" w:hAnsi="Times New Roman" w:cs="Times New Roman"/>
+                <w:lang w:eastAsia="pl-PL"/>
+              </w:rPr>
+            </w:pPr>
+            <w:r>
+              <w:rPr>
+                <w:rFonts w:ascii="Times New Roman" w:eastAsia="Times New Roman" w:hAnsi="Times New Roman" w:cs="Times New Roman"/>
+                <w:lang w:eastAsia="pl-PL"/>
+              </w:rPr>
+              <w:t>v</w:t>
+            </w:r>
+          </w:p>
+        </w:tc>
+        <w:tc>
+          <w:tcPr>
+            <w:tcW w:w="1133" w:type="dxa"/>
+          </w:tcPr>
+          <w:p>
+            <w:pPr>
+              <w:jc w:val="center"/>
+              <w:rPr>
+                <w:rFonts w:ascii="Times New Roman" w:eastAsia="Times New Roman" w:hAnsi="Times New Roman" w:cs="Times New Roman"/>
+                <w:lang w:eastAsia="pl-PL"/>
+              </w:rPr>
+            </w:pPr>
+            <w:r>
+              <w:rPr>
+                <w:rFonts w:ascii="Times New Roman" w:eastAsia="Times New Roman" w:hAnsi="Times New Roman" w:cs="Times New Roman"/>
+                <w:lang w:eastAsia="pl-PL"/>
+              </w:rPr>
+              <w:t>o</w:t>
+            </w:r>
+          </w:p>
+        </w:tc>
+        <w:tc>
+          <w:tcPr>
+            <w:tcW w:w="1133" w:type="dxa"/>
+          </w:tcPr>
+          <w:p>
+            <w:pPr>
+              <w:jc w:val="center"/>
+              <w:rPr>
+                <w:rFonts w:ascii="Times New Roman" w:eastAsia="Times New Roman" w:hAnsi="Times New Roman" w:cs="Times New Roman"/>
+                <w:lang w:eastAsia="pl-PL"/>
+              </w:rPr>
+            </w:pPr>
+            <w:r>
+              <w:rPr>
+                <w:rFonts w:ascii="Times New Roman" w:eastAsia="Times New Roman" w:hAnsi="Times New Roman" w:cs="Times New Roman"/>
+                <w:lang w:eastAsia="pl-PL"/>
+              </w:rPr>
+              <w:t>v</w:t>
+            </w:r>
           </w:p>
         </w:tc>
       </w:tr>
@@ -4175,90 +4717,125 @@
                 <w:lang w:eastAsia="pl-PL"/>
               </w:rPr>
             </w:pPr>
-          </w:p>
-        </w:tc>
-        <w:tc>
-          <w:tcPr>
-            <w:tcW w:w="1133" w:type="dxa"/>
-          </w:tcPr>
-          <w:p>
-            <w:pPr>
-              <w:jc w:val="center"/>
-              <w:rPr>
-                <w:rFonts w:ascii="Times New Roman" w:eastAsia="Times New Roman" w:hAnsi="Times New Roman" w:cs="Times New Roman"/>
-                <w:lang w:eastAsia="pl-PL"/>
-              </w:rPr>
-            </w:pPr>
-          </w:p>
-        </w:tc>
-        <w:tc>
-          <w:tcPr>
-            <w:tcW w:w="1133" w:type="dxa"/>
-          </w:tcPr>
-          <w:p>
-            <w:pPr>
-              <w:jc w:val="center"/>
-              <w:rPr>
-                <w:rFonts w:ascii="Times New Roman" w:eastAsia="Times New Roman" w:hAnsi="Times New Roman" w:cs="Times New Roman"/>
-                <w:lang w:eastAsia="pl-PL"/>
-              </w:rPr>
-            </w:pPr>
-          </w:p>
-        </w:tc>
-        <w:tc>
-          <w:tcPr>
-            <w:tcW w:w="1133" w:type="dxa"/>
-          </w:tcPr>
-          <w:p>
-            <w:pPr>
-              <w:jc w:val="center"/>
-              <w:rPr>
-                <w:rFonts w:ascii="Times New Roman" w:eastAsia="Times New Roman" w:hAnsi="Times New Roman" w:cs="Times New Roman"/>
-                <w:lang w:eastAsia="pl-PL"/>
-              </w:rPr>
-            </w:pPr>
-          </w:p>
-        </w:tc>
-        <w:tc>
-          <w:tcPr>
-            <w:tcW w:w="1133" w:type="dxa"/>
-          </w:tcPr>
-          <w:p>
-            <w:pPr>
-              <w:jc w:val="center"/>
-              <w:rPr>
-                <w:rFonts w:ascii="Times New Roman" w:eastAsia="Times New Roman" w:hAnsi="Times New Roman" w:cs="Times New Roman"/>
-                <w:lang w:eastAsia="pl-PL"/>
-              </w:rPr>
-            </w:pPr>
-          </w:p>
-        </w:tc>
-        <w:tc>
-          <w:tcPr>
-            <w:tcW w:w="1133" w:type="dxa"/>
-          </w:tcPr>
-          <w:p>
-            <w:pPr>
-              <w:jc w:val="center"/>
-              <w:rPr>
-                <w:rFonts w:ascii="Times New Roman" w:eastAsia="Times New Roman" w:hAnsi="Times New Roman" w:cs="Times New Roman"/>
-                <w:lang w:eastAsia="pl-PL"/>
-              </w:rPr>
-            </w:pPr>
-          </w:p>
-        </w:tc>
-        <w:tc>
-          <w:tcPr>
-            <w:tcW w:w="1133" w:type="dxa"/>
-          </w:tcPr>
-          <w:p>
-            <w:pPr>
-              <w:jc w:val="center"/>
-              <w:rPr>
-                <w:rFonts w:ascii="Times New Roman" w:eastAsia="Times New Roman" w:hAnsi="Times New Roman" w:cs="Times New Roman"/>
-                <w:lang w:eastAsia="pl-PL"/>
-              </w:rPr>
-            </w:pPr>
+            <w:r>
+              <w:rPr>
+                <w:rFonts w:ascii="Times New Roman" w:eastAsia="Times New Roman" w:hAnsi="Times New Roman" w:cs="Times New Roman"/>
+                <w:lang w:eastAsia="pl-PL"/>
+              </w:rPr>
+              <w:t>v</w:t>
+            </w:r>
+          </w:p>
+        </w:tc>
+        <w:tc>
+          <w:tcPr>
+            <w:tcW w:w="1133" w:type="dxa"/>
+          </w:tcPr>
+          <w:p>
+            <w:pPr>
+              <w:jc w:val="center"/>
+              <w:rPr>
+                <w:rFonts w:ascii="Times New Roman" w:eastAsia="Times New Roman" w:hAnsi="Times New Roman" w:cs="Times New Roman"/>
+                <w:lang w:eastAsia="pl-PL"/>
+              </w:rPr>
+            </w:pPr>
+          </w:p>
+        </w:tc>
+        <w:tc>
+          <w:tcPr>
+            <w:tcW w:w="1133" w:type="dxa"/>
+          </w:tcPr>
+          <w:p>
+            <w:pPr>
+              <w:jc w:val="center"/>
+              <w:rPr>
+                <w:rFonts w:ascii="Times New Roman" w:eastAsia="Times New Roman" w:hAnsi="Times New Roman" w:cs="Times New Roman"/>
+                <w:lang w:eastAsia="pl-PL"/>
+              </w:rPr>
+            </w:pPr>
+          </w:p>
+        </w:tc>
+        <w:tc>
+          <w:tcPr>
+            <w:tcW w:w="1133" w:type="dxa"/>
+          </w:tcPr>
+          <w:p>
+            <w:pPr>
+              <w:jc w:val="center"/>
+              <w:rPr>
+                <w:rFonts w:ascii="Times New Roman" w:eastAsia="Times New Roman" w:hAnsi="Times New Roman" w:cs="Times New Roman"/>
+                <w:lang w:eastAsia="pl-PL"/>
+              </w:rPr>
+            </w:pPr>
+            <w:r>
+              <w:rPr>
+                <w:rFonts w:ascii="Times New Roman" w:eastAsia="Times New Roman" w:hAnsi="Times New Roman" w:cs="Times New Roman"/>
+                <w:lang w:eastAsia="pl-PL"/>
+              </w:rPr>
+              <w:t>v</w:t>
+            </w:r>
+          </w:p>
+        </w:tc>
+        <w:tc>
+          <w:tcPr>
+            <w:tcW w:w="1133" w:type="dxa"/>
+          </w:tcPr>
+          <w:p>
+            <w:pPr>
+              <w:jc w:val="center"/>
+              <w:rPr>
+                <w:rFonts w:ascii="Times New Roman" w:eastAsia="Times New Roman" w:hAnsi="Times New Roman" w:cs="Times New Roman"/>
+                <w:lang w:eastAsia="pl-PL"/>
+              </w:rPr>
+            </w:pPr>
+            <w:r>
+              <w:rPr>
+                <w:rFonts w:ascii="Times New Roman" w:eastAsia="Times New Roman" w:hAnsi="Times New Roman" w:cs="Times New Roman"/>
+                <w:lang w:eastAsia="pl-PL"/>
+              </w:rPr>
+              <w:t>o</w:t>
+            </w:r>
+          </w:p>
+        </w:tc>
+        <w:tc>
+          <w:tcPr>
+            <w:tcW w:w="1133" w:type="dxa"/>
+          </w:tcPr>
+          <w:p>
+            <w:pPr>
+              <w:jc w:val="center"/>
+              <w:rPr>
+                <w:rFonts w:ascii="Times New Roman" w:eastAsia="Times New Roman" w:hAnsi="Times New Roman" w:cs="Times New Roman"/>
+                <w:lang w:eastAsia="pl-PL"/>
+              </w:rPr>
+            </w:pPr>
+            <w:r>
+              <w:rPr>
+                <w:rFonts w:ascii="Times New Roman" w:eastAsia="Times New Roman" w:hAnsi="Times New Roman" w:cs="Times New Roman"/>
+                <w:lang w:eastAsia="pl-PL"/>
+              </w:rPr>
+              <w:t>v</w:t>
+            </w:r>
+          </w:p>
+        </w:tc>
+        <w:tc>
+          <w:tcPr>
+            <w:tcW w:w="1133" w:type="dxa"/>
+          </w:tcPr>
+          <w:p>
+            <w:pPr>
+              <w:jc w:val="center"/>
+              <w:rPr>
+                <w:rFonts w:ascii="Times New Roman" w:eastAsia="Times New Roman" w:hAnsi="Times New Roman" w:cs="Times New Roman"/>
+                <w:lang w:eastAsia="pl-PL"/>
+              </w:rPr>
+            </w:pPr>
+            <w:r>
+              <w:rPr>
+                <w:rFonts w:ascii="Times New Roman" w:eastAsia="Times New Roman" w:hAnsi="Times New Roman" w:cs="Times New Roman"/>
+                <w:lang w:eastAsia="pl-PL"/>
+              </w:rPr>
+              <w:t>v</w:t>
+            </w:r>
           </w:p>
         </w:tc>
       </w:tr>
@@ -4310,76 +4887,104 @@
                 <w:lang w:eastAsia="pl-PL"/>
               </w:rPr>
             </w:pPr>
-          </w:p>
-        </w:tc>
-        <w:tc>
-          <w:tcPr>
-            <w:tcW w:w="1133" w:type="dxa"/>
-          </w:tcPr>
-          <w:p>
-            <w:pPr>
-              <w:jc w:val="center"/>
-              <w:rPr>
-                <w:rFonts w:ascii="Times New Roman" w:eastAsia="Times New Roman" w:hAnsi="Times New Roman" w:cs="Times New Roman"/>
-                <w:lang w:eastAsia="pl-PL"/>
-              </w:rPr>
-            </w:pPr>
-          </w:p>
-        </w:tc>
-        <w:tc>
-          <w:tcPr>
-            <w:tcW w:w="1133" w:type="dxa"/>
-          </w:tcPr>
-          <w:p>
-            <w:pPr>
-              <w:jc w:val="center"/>
-              <w:rPr>
-                <w:rFonts w:ascii="Times New Roman" w:eastAsia="Times New Roman" w:hAnsi="Times New Roman" w:cs="Times New Roman"/>
-                <w:lang w:eastAsia="pl-PL"/>
-              </w:rPr>
-            </w:pPr>
-          </w:p>
-        </w:tc>
-        <w:tc>
-          <w:tcPr>
-            <w:tcW w:w="1133" w:type="dxa"/>
-          </w:tcPr>
-          <w:p>
-            <w:pPr>
-              <w:jc w:val="center"/>
-              <w:rPr>
-                <w:rFonts w:ascii="Times New Roman" w:eastAsia="Times New Roman" w:hAnsi="Times New Roman" w:cs="Times New Roman"/>
-                <w:lang w:eastAsia="pl-PL"/>
-              </w:rPr>
-            </w:pPr>
-          </w:p>
-        </w:tc>
-        <w:tc>
-          <w:tcPr>
-            <w:tcW w:w="1133" w:type="dxa"/>
-          </w:tcPr>
-          <w:p>
-            <w:pPr>
-              <w:jc w:val="center"/>
-              <w:rPr>
-                <w:rFonts w:ascii="Times New Roman" w:eastAsia="Times New Roman" w:hAnsi="Times New Roman" w:cs="Times New Roman"/>
-                <w:lang w:eastAsia="pl-PL"/>
-              </w:rPr>
-            </w:pPr>
-          </w:p>
-        </w:tc>
-        <w:tc>
-          <w:tcPr>
-            <w:tcW w:w="1133" w:type="dxa"/>
-          </w:tcPr>
-          <w:p>
-            <w:pPr>
-              <w:jc w:val="center"/>
-              <w:rPr>
-                <w:rFonts w:ascii="Times New Roman" w:eastAsia="Times New Roman" w:hAnsi="Times New Roman" w:cs="Times New Roman"/>
-                <w:lang w:eastAsia="pl-PL"/>
-              </w:rPr>
-            </w:pPr>
+            <w:r>
+              <w:rPr>
+                <w:rFonts w:ascii="Times New Roman" w:eastAsia="Times New Roman" w:hAnsi="Times New Roman" w:cs="Times New Roman"/>
+                <w:lang w:eastAsia="pl-PL"/>
+              </w:rPr>
+              <w:t>v</w:t>
+            </w:r>
+          </w:p>
+        </w:tc>
+        <w:tc>
+          <w:tcPr>
+            <w:tcW w:w="1133" w:type="dxa"/>
+          </w:tcPr>
+          <w:p>
+            <w:pPr>
+              <w:jc w:val="center"/>
+              <w:rPr>
+                <w:rFonts w:ascii="Times New Roman" w:eastAsia="Times New Roman" w:hAnsi="Times New Roman" w:cs="Times New Roman"/>
+                <w:lang w:eastAsia="pl-PL"/>
+              </w:rPr>
+            </w:pPr>
+          </w:p>
+        </w:tc>
+        <w:tc>
+          <w:tcPr>
+            <w:tcW w:w="1133" w:type="dxa"/>
+          </w:tcPr>
+          <w:p>
+            <w:pPr>
+              <w:jc w:val="center"/>
+              <w:rPr>
+                <w:rFonts w:ascii="Times New Roman" w:eastAsia="Times New Roman" w:hAnsi="Times New Roman" w:cs="Times New Roman"/>
+                <w:lang w:eastAsia="pl-PL"/>
+              </w:rPr>
+            </w:pPr>
+          </w:p>
+        </w:tc>
+        <w:tc>
+          <w:tcPr>
+            <w:tcW w:w="1133" w:type="dxa"/>
+          </w:tcPr>
+          <w:p>
+            <w:pPr>
+              <w:jc w:val="center"/>
+              <w:rPr>
+                <w:rFonts w:ascii="Times New Roman" w:eastAsia="Times New Roman" w:hAnsi="Times New Roman" w:cs="Times New Roman"/>
+                <w:lang w:eastAsia="pl-PL"/>
+              </w:rPr>
+            </w:pPr>
+            <w:r>
+              <w:rPr>
+                <w:rFonts w:ascii="Times New Roman" w:eastAsia="Times New Roman" w:hAnsi="Times New Roman" w:cs="Times New Roman"/>
+                <w:lang w:eastAsia="pl-PL"/>
+              </w:rPr>
+              <w:t>v</w:t>
+            </w:r>
+          </w:p>
+        </w:tc>
+        <w:tc>
+          <w:tcPr>
+            <w:tcW w:w="1133" w:type="dxa"/>
+          </w:tcPr>
+          <w:p>
+            <w:pPr>
+              <w:jc w:val="center"/>
+              <w:rPr>
+                <w:rFonts w:ascii="Times New Roman" w:eastAsia="Times New Roman" w:hAnsi="Times New Roman" w:cs="Times New Roman"/>
+                <w:lang w:eastAsia="pl-PL"/>
+              </w:rPr>
+            </w:pPr>
+            <w:r>
+              <w:rPr>
+                <w:rFonts w:ascii="Times New Roman" w:eastAsia="Times New Roman" w:hAnsi="Times New Roman" w:cs="Times New Roman"/>
+                <w:lang w:eastAsia="pl-PL"/>
+              </w:rPr>
+              <w:t>v</w:t>
+            </w:r>
+          </w:p>
+        </w:tc>
+        <w:tc>
+          <w:tcPr>
+            <w:tcW w:w="1133" w:type="dxa"/>
+          </w:tcPr>
+          <w:p>
+            <w:pPr>
+              <w:jc w:val="center"/>
+              <w:rPr>
+                <w:rFonts w:ascii="Times New Roman" w:eastAsia="Times New Roman" w:hAnsi="Times New Roman" w:cs="Times New Roman"/>
+                <w:lang w:eastAsia="pl-PL"/>
+              </w:rPr>
+            </w:pPr>
+            <w:r>
+              <w:rPr>
+                <w:rFonts w:ascii="Times New Roman" w:eastAsia="Times New Roman" w:hAnsi="Times New Roman" w:cs="Times New Roman"/>
+                <w:lang w:eastAsia="pl-PL"/>
+              </w:rPr>
+              <w:t>v</w:t>
+            </w:r>
           </w:p>
         </w:tc>
       </w:tr>
@@ -4406,11 +5011,39 @@
           <w:rFonts w:ascii="Times New Roman" w:eastAsia="Times New Roman" w:hAnsi="Times New Roman" w:cs="Times New Roman"/>
           <w:lang w:eastAsia="pl-PL"/>
         </w:rPr>
+        <w:t>Odp. DEKOMPOZYCJA BESTRATNA</w:t>
+      </w:r>
+    </w:p>
+    <w:p>
+      <w:pPr>
+        <w:spacing w:after="0" w:line="240" w:lineRule="auto"/>
+        <w:rPr>
+          <w:rFonts w:ascii="Times New Roman" w:eastAsia="Times New Roman" w:hAnsi="Times New Roman" w:cs="Times New Roman"/>
+          <w:lang w:eastAsia="pl-PL"/>
+        </w:rPr>
+      </w:pPr>
+    </w:p>
+    <w:p>
+      <w:pPr>
+        <w:spacing w:after="0" w:line="240" w:lineRule="auto"/>
+        <w:rPr>
+          <w:rFonts w:ascii="Times New Roman" w:eastAsia="Times New Roman" w:hAnsi="Times New Roman" w:cs="Times New Roman"/>
+          <w:b/>
+          <w:lang w:eastAsia="pl-PL"/>
+        </w:rPr>
+      </w:pPr>
+      <w:r>
+        <w:rPr>
+          <w:rFonts w:ascii="Times New Roman" w:eastAsia="Times New Roman" w:hAnsi="Times New Roman" w:cs="Times New Roman"/>
+          <w:b/>
+          <w:lang w:eastAsia="pl-PL"/>
+        </w:rPr>
         <w:t xml:space="preserve">5. </w:t>
       </w:r>
       <w:r>
         <w:rPr>
           <w:rFonts w:ascii="Segoe UI Symbol" w:eastAsia="Times New Roman" w:hAnsi="Segoe UI Symbol" w:cs="Segoe UI Symbol"/>
+          <w:b/>
           <w:lang w:eastAsia="pl-PL"/>
         </w:rPr>
         <w:t>★</w:t>
@@ -4418,9 +5051,244 @@
       <w:r>
         <w:rPr>
           <w:rFonts w:ascii="Times New Roman" w:eastAsia="Times New Roman" w:hAnsi="Times New Roman" w:cs="Times New Roman"/>
-          <w:lang w:eastAsia="pl-PL"/>
-        </w:rPr>
-        <w:t xml:space="preserve"> H1 = {A,G,T}, H2 = {A,N,T}, H3 = {C,S,R,T}</w:t>
+          <w:b/>
+          <w:lang w:eastAsia="pl-PL"/>
+        </w:rPr>
+        <w:t xml:space="preserve"> H1 = {A,</w:t>
+      </w:r>
+      <w:r>
+        <w:rPr>
+          <w:rFonts w:ascii="Times New Roman" w:eastAsia="Times New Roman" w:hAnsi="Times New Roman" w:cs="Times New Roman"/>
+          <w:b/>
+          <w:lang w:eastAsia="pl-PL"/>
+        </w:rPr>
+        <w:t xml:space="preserve"> </w:t>
+      </w:r>
+      <w:r>
+        <w:rPr>
+          <w:rFonts w:ascii="Times New Roman" w:eastAsia="Times New Roman" w:hAnsi="Times New Roman" w:cs="Times New Roman"/>
+          <w:b/>
+          <w:lang w:eastAsia="pl-PL"/>
+        </w:rPr>
+        <w:t>G,</w:t>
+      </w:r>
+      <w:r>
+        <w:rPr>
+          <w:rFonts w:ascii="Times New Roman" w:eastAsia="Times New Roman" w:hAnsi="Times New Roman" w:cs="Times New Roman"/>
+          <w:b/>
+          <w:lang w:eastAsia="pl-PL"/>
+        </w:rPr>
+        <w:t xml:space="preserve"> </w:t>
+      </w:r>
+      <w:r>
+        <w:rPr>
+          <w:rFonts w:ascii="Times New Roman" w:eastAsia="Times New Roman" w:hAnsi="Times New Roman" w:cs="Times New Roman"/>
+          <w:b/>
+          <w:lang w:eastAsia="pl-PL"/>
+        </w:rPr>
+        <w:t>T}, H2 = {A,</w:t>
+      </w:r>
+      <w:r>
+        <w:rPr>
+          <w:rFonts w:ascii="Times New Roman" w:eastAsia="Times New Roman" w:hAnsi="Times New Roman" w:cs="Times New Roman"/>
+          <w:b/>
+          <w:lang w:eastAsia="pl-PL"/>
+        </w:rPr>
+        <w:t xml:space="preserve"> </w:t>
+      </w:r>
+      <w:r>
+        <w:rPr>
+          <w:rFonts w:ascii="Times New Roman" w:eastAsia="Times New Roman" w:hAnsi="Times New Roman" w:cs="Times New Roman"/>
+          <w:b/>
+          <w:lang w:eastAsia="pl-PL"/>
+        </w:rPr>
+        <w:t>N,</w:t>
+      </w:r>
+      <w:r>
+        <w:rPr>
+          <w:rFonts w:ascii="Times New Roman" w:eastAsia="Times New Roman" w:hAnsi="Times New Roman" w:cs="Times New Roman"/>
+          <w:b/>
+          <w:lang w:eastAsia="pl-PL"/>
+        </w:rPr>
+        <w:t xml:space="preserve"> </w:t>
+      </w:r>
+      <w:r>
+        <w:rPr>
+          <w:rFonts w:ascii="Times New Roman" w:eastAsia="Times New Roman" w:hAnsi="Times New Roman" w:cs="Times New Roman"/>
+          <w:b/>
+          <w:lang w:eastAsia="pl-PL"/>
+        </w:rPr>
+        <w:t>T}, H3 = {C,</w:t>
+      </w:r>
+      <w:r>
+        <w:rPr>
+          <w:rFonts w:ascii="Times New Roman" w:eastAsia="Times New Roman" w:hAnsi="Times New Roman" w:cs="Times New Roman"/>
+          <w:b/>
+          <w:lang w:eastAsia="pl-PL"/>
+        </w:rPr>
+        <w:t xml:space="preserve"> </w:t>
+      </w:r>
+      <w:r>
+        <w:rPr>
+          <w:rFonts w:ascii="Times New Roman" w:eastAsia="Times New Roman" w:hAnsi="Times New Roman" w:cs="Times New Roman"/>
+          <w:b/>
+          <w:lang w:eastAsia="pl-PL"/>
+        </w:rPr>
+        <w:t>S,</w:t>
+      </w:r>
+      <w:r>
+        <w:rPr>
+          <w:rFonts w:ascii="Times New Roman" w:eastAsia="Times New Roman" w:hAnsi="Times New Roman" w:cs="Times New Roman"/>
+          <w:b/>
+          <w:lang w:eastAsia="pl-PL"/>
+        </w:rPr>
+        <w:t xml:space="preserve"> </w:t>
+      </w:r>
+      <w:r>
+        <w:rPr>
+          <w:rFonts w:ascii="Times New Roman" w:eastAsia="Times New Roman" w:hAnsi="Times New Roman" w:cs="Times New Roman"/>
+          <w:b/>
+          <w:lang w:eastAsia="pl-PL"/>
+        </w:rPr>
+        <w:t>R,</w:t>
+      </w:r>
+      <w:r>
+        <w:rPr>
+          <w:rFonts w:ascii="Times New Roman" w:eastAsia="Times New Roman" w:hAnsi="Times New Roman" w:cs="Times New Roman"/>
+          <w:b/>
+          <w:lang w:eastAsia="pl-PL"/>
+        </w:rPr>
+        <w:t xml:space="preserve"> </w:t>
+      </w:r>
+      <w:r>
+        <w:rPr>
+          <w:rFonts w:ascii="Times New Roman" w:eastAsia="Times New Roman" w:hAnsi="Times New Roman" w:cs="Times New Roman"/>
+          <w:b/>
+          <w:lang w:eastAsia="pl-PL"/>
+        </w:rPr>
+        <w:t>T}</w:t>
+      </w:r>
+    </w:p>
+    <w:p>
+      <w:pPr>
+        <w:spacing w:after="0" w:line="240" w:lineRule="auto"/>
+        <w:rPr>
+          <w:rFonts w:ascii="Times New Roman" w:eastAsia="Times New Roman" w:hAnsi="Times New Roman" w:cs="Times New Roman"/>
+          <w:b/>
+          <w:lang w:eastAsia="pl-PL"/>
+        </w:rPr>
+      </w:pPr>
+      <w:r>
+        <w:rPr>
+          <w:rFonts w:ascii="Times New Roman" w:eastAsia="Times New Roman" w:hAnsi="Times New Roman" w:cs="Times New Roman"/>
+          <w:b/>
+          <w:lang w:eastAsia="pl-PL"/>
+        </w:rPr>
+        <w:t>F = {{S,</w:t>
+      </w:r>
+      <w:r>
+        <w:rPr>
+          <w:rFonts w:ascii="Times New Roman" w:eastAsia="Times New Roman" w:hAnsi="Times New Roman" w:cs="Times New Roman"/>
+          <w:b/>
+          <w:lang w:eastAsia="pl-PL"/>
+        </w:rPr>
+        <w:t xml:space="preserve"> </w:t>
+      </w:r>
+      <w:r>
+        <w:rPr>
+          <w:rFonts w:ascii="Times New Roman" w:eastAsia="Times New Roman" w:hAnsi="Times New Roman" w:cs="Times New Roman"/>
+          <w:b/>
+          <w:lang w:eastAsia="pl-PL"/>
+        </w:rPr>
+        <w:t>T} → R, {R,</w:t>
+      </w:r>
+      <w:r>
+        <w:rPr>
+          <w:rFonts w:ascii="Times New Roman" w:eastAsia="Times New Roman" w:hAnsi="Times New Roman" w:cs="Times New Roman"/>
+          <w:b/>
+          <w:lang w:eastAsia="pl-PL"/>
+        </w:rPr>
+        <w:t xml:space="preserve"> </w:t>
+      </w:r>
+      <w:r>
+        <w:rPr>
+          <w:rFonts w:ascii="Times New Roman" w:eastAsia="Times New Roman" w:hAnsi="Times New Roman" w:cs="Times New Roman"/>
+          <w:b/>
+          <w:lang w:eastAsia="pl-PL"/>
+        </w:rPr>
+        <w:t>T} → C, {R,</w:t>
+      </w:r>
+      <w:r>
+        <w:rPr>
+          <w:rFonts w:ascii="Times New Roman" w:eastAsia="Times New Roman" w:hAnsi="Times New Roman" w:cs="Times New Roman"/>
+          <w:b/>
+          <w:lang w:eastAsia="pl-PL"/>
+        </w:rPr>
+        <w:t xml:space="preserve"> </w:t>
+      </w:r>
+      <w:r>
+        <w:rPr>
+          <w:rFonts w:ascii="Times New Roman" w:eastAsia="Times New Roman" w:hAnsi="Times New Roman" w:cs="Times New Roman"/>
+          <w:b/>
+          <w:lang w:eastAsia="pl-PL"/>
+        </w:rPr>
+        <w:t>T} → S, {A,</w:t>
+      </w:r>
+      <w:r>
+        <w:rPr>
+          <w:rFonts w:ascii="Times New Roman" w:eastAsia="Times New Roman" w:hAnsi="Times New Roman" w:cs="Times New Roman"/>
+          <w:b/>
+          <w:lang w:eastAsia="pl-PL"/>
+        </w:rPr>
+        <w:t xml:space="preserve"> </w:t>
+      </w:r>
+      <w:r>
+        <w:rPr>
+          <w:rFonts w:ascii="Times New Roman" w:eastAsia="Times New Roman" w:hAnsi="Times New Roman" w:cs="Times New Roman"/>
+          <w:b/>
+          <w:lang w:eastAsia="pl-PL"/>
+        </w:rPr>
+        <w:t>T} → G, {A,</w:t>
+      </w:r>
+      <w:r>
+        <w:rPr>
+          <w:rFonts w:ascii="Times New Roman" w:eastAsia="Times New Roman" w:hAnsi="Times New Roman" w:cs="Times New Roman"/>
+          <w:b/>
+          <w:lang w:eastAsia="pl-PL"/>
+        </w:rPr>
+        <w:t xml:space="preserve"> </w:t>
+      </w:r>
+      <w:r>
+        <w:rPr>
+          <w:rFonts w:ascii="Times New Roman" w:eastAsia="Times New Roman" w:hAnsi="Times New Roman" w:cs="Times New Roman"/>
+          <w:b/>
+          <w:lang w:eastAsia="pl-PL"/>
+        </w:rPr>
+        <w:t>T} → N, {N,</w:t>
+      </w:r>
+      <w:r>
+        <w:rPr>
+          <w:rFonts w:ascii="Times New Roman" w:eastAsia="Times New Roman" w:hAnsi="Times New Roman" w:cs="Times New Roman"/>
+          <w:b/>
+          <w:lang w:eastAsia="pl-PL"/>
+        </w:rPr>
+        <w:t xml:space="preserve"> </w:t>
+      </w:r>
+      <w:r>
+        <w:rPr>
+          <w:rFonts w:ascii="Times New Roman" w:eastAsia="Times New Roman" w:hAnsi="Times New Roman" w:cs="Times New Roman"/>
+          <w:b/>
+          <w:lang w:eastAsia="pl-PL"/>
+        </w:rPr>
+        <w:t>R,</w:t>
+      </w:r>
+      <w:r>
+        <w:rPr>
+          <w:rFonts w:ascii="Times New Roman" w:eastAsia="Times New Roman" w:hAnsi="Times New Roman" w:cs="Times New Roman"/>
+          <w:b/>
+          <w:lang w:eastAsia="pl-PL"/>
+        </w:rPr>
+        <w:t xml:space="preserve"> T} → A}</w:t>
       </w:r>
     </w:p>
     <w:p>
@@ -4645,90 +5513,118 @@
                 <w:lang w:eastAsia="pl-PL"/>
               </w:rPr>
             </w:pPr>
-          </w:p>
-        </w:tc>
-        <w:tc>
-          <w:tcPr>
-            <w:tcW w:w="1133" w:type="dxa"/>
-          </w:tcPr>
-          <w:p>
-            <w:pPr>
-              <w:jc w:val="center"/>
-              <w:rPr>
-                <w:rFonts w:ascii="Times New Roman" w:eastAsia="Times New Roman" w:hAnsi="Times New Roman" w:cs="Times New Roman"/>
-                <w:lang w:eastAsia="pl-PL"/>
-              </w:rPr>
-            </w:pPr>
-          </w:p>
-        </w:tc>
-        <w:tc>
-          <w:tcPr>
-            <w:tcW w:w="1133" w:type="dxa"/>
-          </w:tcPr>
-          <w:p>
-            <w:pPr>
-              <w:jc w:val="center"/>
-              <w:rPr>
-                <w:rFonts w:ascii="Times New Roman" w:eastAsia="Times New Roman" w:hAnsi="Times New Roman" w:cs="Times New Roman"/>
-                <w:lang w:eastAsia="pl-PL"/>
-              </w:rPr>
-            </w:pPr>
-          </w:p>
-        </w:tc>
-        <w:tc>
-          <w:tcPr>
-            <w:tcW w:w="1133" w:type="dxa"/>
-          </w:tcPr>
-          <w:p>
-            <w:pPr>
-              <w:jc w:val="center"/>
-              <w:rPr>
-                <w:rFonts w:ascii="Times New Roman" w:eastAsia="Times New Roman" w:hAnsi="Times New Roman" w:cs="Times New Roman"/>
-                <w:lang w:eastAsia="pl-PL"/>
-              </w:rPr>
-            </w:pPr>
-          </w:p>
-        </w:tc>
-        <w:tc>
-          <w:tcPr>
-            <w:tcW w:w="1133" w:type="dxa"/>
-          </w:tcPr>
-          <w:p>
-            <w:pPr>
-              <w:jc w:val="center"/>
-              <w:rPr>
-                <w:rFonts w:ascii="Times New Roman" w:eastAsia="Times New Roman" w:hAnsi="Times New Roman" w:cs="Times New Roman"/>
-                <w:lang w:eastAsia="pl-PL"/>
-              </w:rPr>
-            </w:pPr>
-          </w:p>
-        </w:tc>
-        <w:tc>
-          <w:tcPr>
-            <w:tcW w:w="1133" w:type="dxa"/>
-          </w:tcPr>
-          <w:p>
-            <w:pPr>
-              <w:jc w:val="center"/>
-              <w:rPr>
-                <w:rFonts w:ascii="Times New Roman" w:eastAsia="Times New Roman" w:hAnsi="Times New Roman" w:cs="Times New Roman"/>
-                <w:lang w:eastAsia="pl-PL"/>
-              </w:rPr>
-            </w:pPr>
-          </w:p>
-        </w:tc>
-        <w:tc>
-          <w:tcPr>
-            <w:tcW w:w="1133" w:type="dxa"/>
-          </w:tcPr>
-          <w:p>
-            <w:pPr>
-              <w:jc w:val="center"/>
-              <w:rPr>
-                <w:rFonts w:ascii="Times New Roman" w:eastAsia="Times New Roman" w:hAnsi="Times New Roman" w:cs="Times New Roman"/>
-                <w:lang w:eastAsia="pl-PL"/>
-              </w:rPr>
-            </w:pPr>
+            <w:r>
+              <w:rPr>
+                <w:rFonts w:ascii="Times New Roman" w:eastAsia="Times New Roman" w:hAnsi="Times New Roman" w:cs="Times New Roman"/>
+                <w:lang w:eastAsia="pl-PL"/>
+              </w:rPr>
+              <w:t>v</w:t>
+            </w:r>
+          </w:p>
+        </w:tc>
+        <w:tc>
+          <w:tcPr>
+            <w:tcW w:w="1133" w:type="dxa"/>
+          </w:tcPr>
+          <w:p>
+            <w:pPr>
+              <w:jc w:val="center"/>
+              <w:rPr>
+                <w:rFonts w:ascii="Times New Roman" w:eastAsia="Times New Roman" w:hAnsi="Times New Roman" w:cs="Times New Roman"/>
+                <w:lang w:eastAsia="pl-PL"/>
+              </w:rPr>
+            </w:pPr>
+          </w:p>
+        </w:tc>
+        <w:tc>
+          <w:tcPr>
+            <w:tcW w:w="1133" w:type="dxa"/>
+          </w:tcPr>
+          <w:p>
+            <w:pPr>
+              <w:jc w:val="center"/>
+              <w:rPr>
+                <w:rFonts w:ascii="Times New Roman" w:eastAsia="Times New Roman" w:hAnsi="Times New Roman" w:cs="Times New Roman"/>
+                <w:lang w:eastAsia="pl-PL"/>
+              </w:rPr>
+            </w:pPr>
+            <w:r>
+              <w:rPr>
+                <w:rFonts w:ascii="Times New Roman" w:eastAsia="Times New Roman" w:hAnsi="Times New Roman" w:cs="Times New Roman"/>
+                <w:lang w:eastAsia="pl-PL"/>
+              </w:rPr>
+              <w:t>v</w:t>
+            </w:r>
+          </w:p>
+        </w:tc>
+        <w:tc>
+          <w:tcPr>
+            <w:tcW w:w="1133" w:type="dxa"/>
+          </w:tcPr>
+          <w:p>
+            <w:pPr>
+              <w:jc w:val="center"/>
+              <w:rPr>
+                <w:rFonts w:ascii="Times New Roman" w:eastAsia="Times New Roman" w:hAnsi="Times New Roman" w:cs="Times New Roman"/>
+                <w:lang w:eastAsia="pl-PL"/>
+              </w:rPr>
+            </w:pPr>
+            <w:r>
+              <w:rPr>
+                <w:rFonts w:ascii="Times New Roman" w:eastAsia="Times New Roman" w:hAnsi="Times New Roman" w:cs="Times New Roman"/>
+                <w:lang w:eastAsia="pl-PL"/>
+              </w:rPr>
+              <w:t>o</w:t>
+            </w:r>
+          </w:p>
+        </w:tc>
+        <w:tc>
+          <w:tcPr>
+            <w:tcW w:w="1133" w:type="dxa"/>
+          </w:tcPr>
+          <w:p>
+            <w:pPr>
+              <w:jc w:val="center"/>
+              <w:rPr>
+                <w:rFonts w:ascii="Times New Roman" w:eastAsia="Times New Roman" w:hAnsi="Times New Roman" w:cs="Times New Roman"/>
+                <w:lang w:eastAsia="pl-PL"/>
+              </w:rPr>
+            </w:pPr>
+          </w:p>
+        </w:tc>
+        <w:tc>
+          <w:tcPr>
+            <w:tcW w:w="1133" w:type="dxa"/>
+          </w:tcPr>
+          <w:p>
+            <w:pPr>
+              <w:jc w:val="center"/>
+              <w:rPr>
+                <w:rFonts w:ascii="Times New Roman" w:eastAsia="Times New Roman" w:hAnsi="Times New Roman" w:cs="Times New Roman"/>
+                <w:lang w:eastAsia="pl-PL"/>
+              </w:rPr>
+            </w:pPr>
+          </w:p>
+        </w:tc>
+        <w:tc>
+          <w:tcPr>
+            <w:tcW w:w="1133" w:type="dxa"/>
+          </w:tcPr>
+          <w:p>
+            <w:pPr>
+              <w:jc w:val="center"/>
+              <w:rPr>
+                <w:rFonts w:ascii="Times New Roman" w:eastAsia="Times New Roman" w:hAnsi="Times New Roman" w:cs="Times New Roman"/>
+                <w:lang w:eastAsia="pl-PL"/>
+              </w:rPr>
+            </w:pPr>
+            <w:r>
+              <w:rPr>
+                <w:rFonts w:ascii="Times New Roman" w:eastAsia="Times New Roman" w:hAnsi="Times New Roman" w:cs="Times New Roman"/>
+                <w:lang w:eastAsia="pl-PL"/>
+              </w:rPr>
+              <w:t>v</w:t>
+            </w:r>
           </w:p>
         </w:tc>
       </w:tr>
@@ -4766,90 +5662,118 @@
                 <w:lang w:eastAsia="pl-PL"/>
               </w:rPr>
             </w:pPr>
-          </w:p>
-        </w:tc>
-        <w:tc>
-          <w:tcPr>
-            <w:tcW w:w="1133" w:type="dxa"/>
-          </w:tcPr>
-          <w:p>
-            <w:pPr>
-              <w:jc w:val="center"/>
-              <w:rPr>
-                <w:rFonts w:ascii="Times New Roman" w:eastAsia="Times New Roman" w:hAnsi="Times New Roman" w:cs="Times New Roman"/>
-                <w:lang w:eastAsia="pl-PL"/>
-              </w:rPr>
-            </w:pPr>
-          </w:p>
-        </w:tc>
-        <w:tc>
-          <w:tcPr>
-            <w:tcW w:w="1133" w:type="dxa"/>
-          </w:tcPr>
-          <w:p>
-            <w:pPr>
-              <w:jc w:val="center"/>
-              <w:rPr>
-                <w:rFonts w:ascii="Times New Roman" w:eastAsia="Times New Roman" w:hAnsi="Times New Roman" w:cs="Times New Roman"/>
-                <w:lang w:eastAsia="pl-PL"/>
-              </w:rPr>
-            </w:pPr>
-          </w:p>
-        </w:tc>
-        <w:tc>
-          <w:tcPr>
-            <w:tcW w:w="1133" w:type="dxa"/>
-          </w:tcPr>
-          <w:p>
-            <w:pPr>
-              <w:jc w:val="center"/>
-              <w:rPr>
-                <w:rFonts w:ascii="Times New Roman" w:eastAsia="Times New Roman" w:hAnsi="Times New Roman" w:cs="Times New Roman"/>
-                <w:lang w:eastAsia="pl-PL"/>
-              </w:rPr>
-            </w:pPr>
-          </w:p>
-        </w:tc>
-        <w:tc>
-          <w:tcPr>
-            <w:tcW w:w="1133" w:type="dxa"/>
-          </w:tcPr>
-          <w:p>
-            <w:pPr>
-              <w:jc w:val="center"/>
-              <w:rPr>
-                <w:rFonts w:ascii="Times New Roman" w:eastAsia="Times New Roman" w:hAnsi="Times New Roman" w:cs="Times New Roman"/>
-                <w:lang w:eastAsia="pl-PL"/>
-              </w:rPr>
-            </w:pPr>
-          </w:p>
-        </w:tc>
-        <w:tc>
-          <w:tcPr>
-            <w:tcW w:w="1133" w:type="dxa"/>
-          </w:tcPr>
-          <w:p>
-            <w:pPr>
-              <w:jc w:val="center"/>
-              <w:rPr>
-                <w:rFonts w:ascii="Times New Roman" w:eastAsia="Times New Roman" w:hAnsi="Times New Roman" w:cs="Times New Roman"/>
-                <w:lang w:eastAsia="pl-PL"/>
-              </w:rPr>
-            </w:pPr>
-          </w:p>
-        </w:tc>
-        <w:tc>
-          <w:tcPr>
-            <w:tcW w:w="1133" w:type="dxa"/>
-          </w:tcPr>
-          <w:p>
-            <w:pPr>
-              <w:jc w:val="center"/>
-              <w:rPr>
-                <w:rFonts w:ascii="Times New Roman" w:eastAsia="Times New Roman" w:hAnsi="Times New Roman" w:cs="Times New Roman"/>
-                <w:lang w:eastAsia="pl-PL"/>
-              </w:rPr>
-            </w:pPr>
+            <w:r>
+              <w:rPr>
+                <w:rFonts w:ascii="Times New Roman" w:eastAsia="Times New Roman" w:hAnsi="Times New Roman" w:cs="Times New Roman"/>
+                <w:lang w:eastAsia="pl-PL"/>
+              </w:rPr>
+              <w:t>v</w:t>
+            </w:r>
+          </w:p>
+        </w:tc>
+        <w:tc>
+          <w:tcPr>
+            <w:tcW w:w="1133" w:type="dxa"/>
+          </w:tcPr>
+          <w:p>
+            <w:pPr>
+              <w:jc w:val="center"/>
+              <w:rPr>
+                <w:rFonts w:ascii="Times New Roman" w:eastAsia="Times New Roman" w:hAnsi="Times New Roman" w:cs="Times New Roman"/>
+                <w:lang w:eastAsia="pl-PL"/>
+              </w:rPr>
+            </w:pPr>
+          </w:p>
+        </w:tc>
+        <w:tc>
+          <w:tcPr>
+            <w:tcW w:w="1133" w:type="dxa"/>
+          </w:tcPr>
+          <w:p>
+            <w:pPr>
+              <w:jc w:val="center"/>
+              <w:rPr>
+                <w:rFonts w:ascii="Times New Roman" w:eastAsia="Times New Roman" w:hAnsi="Times New Roman" w:cs="Times New Roman"/>
+                <w:lang w:eastAsia="pl-PL"/>
+              </w:rPr>
+            </w:pPr>
+            <w:r>
+              <w:rPr>
+                <w:rFonts w:ascii="Times New Roman" w:eastAsia="Times New Roman" w:hAnsi="Times New Roman" w:cs="Times New Roman"/>
+                <w:lang w:eastAsia="pl-PL"/>
+              </w:rPr>
+              <w:t>o</w:t>
+            </w:r>
+          </w:p>
+        </w:tc>
+        <w:tc>
+          <w:tcPr>
+            <w:tcW w:w="1133" w:type="dxa"/>
+          </w:tcPr>
+          <w:p>
+            <w:pPr>
+              <w:jc w:val="center"/>
+              <w:rPr>
+                <w:rFonts w:ascii="Times New Roman" w:eastAsia="Times New Roman" w:hAnsi="Times New Roman" w:cs="Times New Roman"/>
+                <w:lang w:eastAsia="pl-PL"/>
+              </w:rPr>
+            </w:pPr>
+            <w:r>
+              <w:rPr>
+                <w:rFonts w:ascii="Times New Roman" w:eastAsia="Times New Roman" w:hAnsi="Times New Roman" w:cs="Times New Roman"/>
+                <w:lang w:eastAsia="pl-PL"/>
+              </w:rPr>
+              <w:t>V</w:t>
+            </w:r>
+          </w:p>
+        </w:tc>
+        <w:tc>
+          <w:tcPr>
+            <w:tcW w:w="1133" w:type="dxa"/>
+          </w:tcPr>
+          <w:p>
+            <w:pPr>
+              <w:jc w:val="center"/>
+              <w:rPr>
+                <w:rFonts w:ascii="Times New Roman" w:eastAsia="Times New Roman" w:hAnsi="Times New Roman" w:cs="Times New Roman"/>
+                <w:lang w:eastAsia="pl-PL"/>
+              </w:rPr>
+            </w:pPr>
+          </w:p>
+        </w:tc>
+        <w:tc>
+          <w:tcPr>
+            <w:tcW w:w="1133" w:type="dxa"/>
+          </w:tcPr>
+          <w:p>
+            <w:pPr>
+              <w:jc w:val="center"/>
+              <w:rPr>
+                <w:rFonts w:ascii="Times New Roman" w:eastAsia="Times New Roman" w:hAnsi="Times New Roman" w:cs="Times New Roman"/>
+                <w:lang w:eastAsia="pl-PL"/>
+              </w:rPr>
+            </w:pPr>
+          </w:p>
+        </w:tc>
+        <w:tc>
+          <w:tcPr>
+            <w:tcW w:w="1133" w:type="dxa"/>
+          </w:tcPr>
+          <w:p>
+            <w:pPr>
+              <w:jc w:val="center"/>
+              <w:rPr>
+                <w:rFonts w:ascii="Times New Roman" w:eastAsia="Times New Roman" w:hAnsi="Times New Roman" w:cs="Times New Roman"/>
+                <w:lang w:eastAsia="pl-PL"/>
+              </w:rPr>
+            </w:pPr>
+            <w:r>
+              <w:rPr>
+                <w:rFonts w:ascii="Times New Roman" w:eastAsia="Times New Roman" w:hAnsi="Times New Roman" w:cs="Times New Roman"/>
+                <w:lang w:eastAsia="pl-PL"/>
+              </w:rPr>
+              <w:t>v</w:t>
+            </w:r>
           </w:p>
         </w:tc>
       </w:tr>
@@ -4901,76 +5825,104 @@
                 <w:lang w:eastAsia="pl-PL"/>
               </w:rPr>
             </w:pPr>
-          </w:p>
-        </w:tc>
-        <w:tc>
-          <w:tcPr>
-            <w:tcW w:w="1133" w:type="dxa"/>
-          </w:tcPr>
-          <w:p>
-            <w:pPr>
-              <w:jc w:val="center"/>
-              <w:rPr>
-                <w:rFonts w:ascii="Times New Roman" w:eastAsia="Times New Roman" w:hAnsi="Times New Roman" w:cs="Times New Roman"/>
-                <w:lang w:eastAsia="pl-PL"/>
-              </w:rPr>
-            </w:pPr>
-          </w:p>
-        </w:tc>
-        <w:tc>
-          <w:tcPr>
-            <w:tcW w:w="1133" w:type="dxa"/>
-          </w:tcPr>
-          <w:p>
-            <w:pPr>
-              <w:jc w:val="center"/>
-              <w:rPr>
-                <w:rFonts w:ascii="Times New Roman" w:eastAsia="Times New Roman" w:hAnsi="Times New Roman" w:cs="Times New Roman"/>
-                <w:lang w:eastAsia="pl-PL"/>
-              </w:rPr>
-            </w:pPr>
-          </w:p>
-        </w:tc>
-        <w:tc>
-          <w:tcPr>
-            <w:tcW w:w="1133" w:type="dxa"/>
-          </w:tcPr>
-          <w:p>
-            <w:pPr>
-              <w:jc w:val="center"/>
-              <w:rPr>
-                <w:rFonts w:ascii="Times New Roman" w:eastAsia="Times New Roman" w:hAnsi="Times New Roman" w:cs="Times New Roman"/>
-                <w:lang w:eastAsia="pl-PL"/>
-              </w:rPr>
-            </w:pPr>
-          </w:p>
-        </w:tc>
-        <w:tc>
-          <w:tcPr>
-            <w:tcW w:w="1133" w:type="dxa"/>
-          </w:tcPr>
-          <w:p>
-            <w:pPr>
-              <w:jc w:val="center"/>
-              <w:rPr>
-                <w:rFonts w:ascii="Times New Roman" w:eastAsia="Times New Roman" w:hAnsi="Times New Roman" w:cs="Times New Roman"/>
-                <w:lang w:eastAsia="pl-PL"/>
-              </w:rPr>
-            </w:pPr>
-          </w:p>
-        </w:tc>
-        <w:tc>
-          <w:tcPr>
-            <w:tcW w:w="1133" w:type="dxa"/>
-          </w:tcPr>
-          <w:p>
-            <w:pPr>
-              <w:jc w:val="center"/>
-              <w:rPr>
-                <w:rFonts w:ascii="Times New Roman" w:eastAsia="Times New Roman" w:hAnsi="Times New Roman" w:cs="Times New Roman"/>
-                <w:lang w:eastAsia="pl-PL"/>
-              </w:rPr>
-            </w:pPr>
+            <w:r>
+              <w:rPr>
+                <w:rFonts w:ascii="Times New Roman" w:eastAsia="Times New Roman" w:hAnsi="Times New Roman" w:cs="Times New Roman"/>
+                <w:lang w:eastAsia="pl-PL"/>
+              </w:rPr>
+              <w:t>V</w:t>
+            </w:r>
+          </w:p>
+        </w:tc>
+        <w:tc>
+          <w:tcPr>
+            <w:tcW w:w="1133" w:type="dxa"/>
+          </w:tcPr>
+          <w:p>
+            <w:pPr>
+              <w:jc w:val="center"/>
+              <w:rPr>
+                <w:rFonts w:ascii="Times New Roman" w:eastAsia="Times New Roman" w:hAnsi="Times New Roman" w:cs="Times New Roman"/>
+                <w:lang w:eastAsia="pl-PL"/>
+              </w:rPr>
+            </w:pPr>
+          </w:p>
+        </w:tc>
+        <w:tc>
+          <w:tcPr>
+            <w:tcW w:w="1133" w:type="dxa"/>
+          </w:tcPr>
+          <w:p>
+            <w:pPr>
+              <w:jc w:val="center"/>
+              <w:rPr>
+                <w:rFonts w:ascii="Times New Roman" w:eastAsia="Times New Roman" w:hAnsi="Times New Roman" w:cs="Times New Roman"/>
+                <w:lang w:eastAsia="pl-PL"/>
+              </w:rPr>
+            </w:pPr>
+          </w:p>
+        </w:tc>
+        <w:tc>
+          <w:tcPr>
+            <w:tcW w:w="1133" w:type="dxa"/>
+          </w:tcPr>
+          <w:p>
+            <w:pPr>
+              <w:jc w:val="center"/>
+              <w:rPr>
+                <w:rFonts w:ascii="Times New Roman" w:eastAsia="Times New Roman" w:hAnsi="Times New Roman" w:cs="Times New Roman"/>
+                <w:lang w:eastAsia="pl-PL"/>
+              </w:rPr>
+            </w:pPr>
+            <w:r>
+              <w:rPr>
+                <w:rFonts w:ascii="Times New Roman" w:eastAsia="Times New Roman" w:hAnsi="Times New Roman" w:cs="Times New Roman"/>
+                <w:lang w:eastAsia="pl-PL"/>
+              </w:rPr>
+              <w:t>v</w:t>
+            </w:r>
+          </w:p>
+        </w:tc>
+        <w:tc>
+          <w:tcPr>
+            <w:tcW w:w="1133" w:type="dxa"/>
+          </w:tcPr>
+          <w:p>
+            <w:pPr>
+              <w:jc w:val="center"/>
+              <w:rPr>
+                <w:rFonts w:ascii="Times New Roman" w:eastAsia="Times New Roman" w:hAnsi="Times New Roman" w:cs="Times New Roman"/>
+                <w:lang w:eastAsia="pl-PL"/>
+              </w:rPr>
+            </w:pPr>
+            <w:r>
+              <w:rPr>
+                <w:rFonts w:ascii="Times New Roman" w:eastAsia="Times New Roman" w:hAnsi="Times New Roman" w:cs="Times New Roman"/>
+                <w:lang w:eastAsia="pl-PL"/>
+              </w:rPr>
+              <w:t>v</w:t>
+            </w:r>
+          </w:p>
+        </w:tc>
+        <w:tc>
+          <w:tcPr>
+            <w:tcW w:w="1133" w:type="dxa"/>
+          </w:tcPr>
+          <w:p>
+            <w:pPr>
+              <w:jc w:val="center"/>
+              <w:rPr>
+                <w:rFonts w:ascii="Times New Roman" w:eastAsia="Times New Roman" w:hAnsi="Times New Roman" w:cs="Times New Roman"/>
+                <w:lang w:eastAsia="pl-PL"/>
+              </w:rPr>
+            </w:pPr>
+            <w:r>
+              <w:rPr>
+                <w:rFonts w:ascii="Times New Roman" w:eastAsia="Times New Roman" w:hAnsi="Times New Roman" w:cs="Times New Roman"/>
+                <w:lang w:eastAsia="pl-PL"/>
+              </w:rPr>
+              <w:t>v</w:t>
+            </w:r>
           </w:p>
         </w:tc>
       </w:tr>
@@ -4997,11 +5949,39 @@
           <w:rFonts w:ascii="Times New Roman" w:eastAsia="Times New Roman" w:hAnsi="Times New Roman" w:cs="Times New Roman"/>
           <w:lang w:eastAsia="pl-PL"/>
         </w:rPr>
+        <w:t>Odp. DEKOMPOZYCJA STRATNA</w:t>
+      </w:r>
+    </w:p>
+    <w:p>
+      <w:pPr>
+        <w:spacing w:after="0" w:line="240" w:lineRule="auto"/>
+        <w:rPr>
+          <w:rFonts w:ascii="Times New Roman" w:eastAsia="Times New Roman" w:hAnsi="Times New Roman" w:cs="Times New Roman"/>
+          <w:lang w:eastAsia="pl-PL"/>
+        </w:rPr>
+      </w:pPr>
+    </w:p>
+    <w:p>
+      <w:pPr>
+        <w:spacing w:after="0" w:line="240" w:lineRule="auto"/>
+        <w:rPr>
+          <w:rFonts w:ascii="Times New Roman" w:eastAsia="Times New Roman" w:hAnsi="Times New Roman" w:cs="Times New Roman"/>
+          <w:b/>
+          <w:lang w:eastAsia="pl-PL"/>
+        </w:rPr>
+      </w:pPr>
+      <w:r>
+        <w:rPr>
+          <w:rFonts w:ascii="Times New Roman" w:eastAsia="Times New Roman" w:hAnsi="Times New Roman" w:cs="Times New Roman"/>
+          <w:b/>
+          <w:lang w:eastAsia="pl-PL"/>
+        </w:rPr>
         <w:t xml:space="preserve">6. </w:t>
       </w:r>
       <w:r>
         <w:rPr>
           <w:rFonts w:ascii="Segoe UI Symbol" w:eastAsia="Times New Roman" w:hAnsi="Segoe UI Symbol" w:cs="Segoe UI Symbol"/>
+          <w:b/>
           <w:lang w:eastAsia="pl-PL"/>
         </w:rPr>
         <w:t>★</w:t>
@@ -5009,9 +5989,260 @@
       <w:r>
         <w:rPr>
           <w:rFonts w:ascii="Times New Roman" w:eastAsia="Times New Roman" w:hAnsi="Times New Roman" w:cs="Times New Roman"/>
-          <w:lang w:eastAsia="pl-PL"/>
-        </w:rPr>
-        <w:t xml:space="preserve"> H1 = {A,G,S,T}, H2 = {A,N,T}, H3 = {C,S,R,T}</w:t>
+          <w:b/>
+          <w:lang w:eastAsia="pl-PL"/>
+        </w:rPr>
+        <w:t xml:space="preserve"> H1 = {A,</w:t>
+      </w:r>
+      <w:r>
+        <w:rPr>
+          <w:rFonts w:ascii="Times New Roman" w:eastAsia="Times New Roman" w:hAnsi="Times New Roman" w:cs="Times New Roman"/>
+          <w:b/>
+          <w:lang w:eastAsia="pl-PL"/>
+        </w:rPr>
+        <w:t xml:space="preserve"> </w:t>
+      </w:r>
+      <w:r>
+        <w:rPr>
+          <w:rFonts w:ascii="Times New Roman" w:eastAsia="Times New Roman" w:hAnsi="Times New Roman" w:cs="Times New Roman"/>
+          <w:b/>
+          <w:lang w:eastAsia="pl-PL"/>
+        </w:rPr>
+        <w:t>G,</w:t>
+      </w:r>
+      <w:r>
+        <w:rPr>
+          <w:rFonts w:ascii="Times New Roman" w:eastAsia="Times New Roman" w:hAnsi="Times New Roman" w:cs="Times New Roman"/>
+          <w:b/>
+          <w:lang w:eastAsia="pl-PL"/>
+        </w:rPr>
+        <w:t xml:space="preserve"> </w:t>
+      </w:r>
+      <w:r>
+        <w:rPr>
+          <w:rFonts w:ascii="Times New Roman" w:eastAsia="Times New Roman" w:hAnsi="Times New Roman" w:cs="Times New Roman"/>
+          <w:b/>
+          <w:lang w:eastAsia="pl-PL"/>
+        </w:rPr>
+        <w:t>S,</w:t>
+      </w:r>
+      <w:r>
+        <w:rPr>
+          <w:rFonts w:ascii="Times New Roman" w:eastAsia="Times New Roman" w:hAnsi="Times New Roman" w:cs="Times New Roman"/>
+          <w:b/>
+          <w:lang w:eastAsia="pl-PL"/>
+        </w:rPr>
+        <w:t xml:space="preserve"> </w:t>
+      </w:r>
+      <w:r>
+        <w:rPr>
+          <w:rFonts w:ascii="Times New Roman" w:eastAsia="Times New Roman" w:hAnsi="Times New Roman" w:cs="Times New Roman"/>
+          <w:b/>
+          <w:lang w:eastAsia="pl-PL"/>
+        </w:rPr>
+        <w:t>T}, H2 = {A,</w:t>
+      </w:r>
+      <w:r>
+        <w:rPr>
+          <w:rFonts w:ascii="Times New Roman" w:eastAsia="Times New Roman" w:hAnsi="Times New Roman" w:cs="Times New Roman"/>
+          <w:b/>
+          <w:lang w:eastAsia="pl-PL"/>
+        </w:rPr>
+        <w:t xml:space="preserve"> </w:t>
+      </w:r>
+      <w:r>
+        <w:rPr>
+          <w:rFonts w:ascii="Times New Roman" w:eastAsia="Times New Roman" w:hAnsi="Times New Roman" w:cs="Times New Roman"/>
+          <w:b/>
+          <w:lang w:eastAsia="pl-PL"/>
+        </w:rPr>
+        <w:t>N,</w:t>
+      </w:r>
+      <w:r>
+        <w:rPr>
+          <w:rFonts w:ascii="Times New Roman" w:eastAsia="Times New Roman" w:hAnsi="Times New Roman" w:cs="Times New Roman"/>
+          <w:b/>
+          <w:lang w:eastAsia="pl-PL"/>
+        </w:rPr>
+        <w:t xml:space="preserve"> </w:t>
+      </w:r>
+      <w:r>
+        <w:rPr>
+          <w:rFonts w:ascii="Times New Roman" w:eastAsia="Times New Roman" w:hAnsi="Times New Roman" w:cs="Times New Roman"/>
+          <w:b/>
+          <w:lang w:eastAsia="pl-PL"/>
+        </w:rPr>
+        <w:t>T}, H3 = {C,</w:t>
+      </w:r>
+      <w:r>
+        <w:rPr>
+          <w:rFonts w:ascii="Times New Roman" w:eastAsia="Times New Roman" w:hAnsi="Times New Roman" w:cs="Times New Roman"/>
+          <w:b/>
+          <w:lang w:eastAsia="pl-PL"/>
+        </w:rPr>
+        <w:t xml:space="preserve"> </w:t>
+      </w:r>
+      <w:r>
+        <w:rPr>
+          <w:rFonts w:ascii="Times New Roman" w:eastAsia="Times New Roman" w:hAnsi="Times New Roman" w:cs="Times New Roman"/>
+          <w:b/>
+          <w:lang w:eastAsia="pl-PL"/>
+        </w:rPr>
+        <w:t>S,</w:t>
+      </w:r>
+      <w:r>
+        <w:rPr>
+          <w:rFonts w:ascii="Times New Roman" w:eastAsia="Times New Roman" w:hAnsi="Times New Roman" w:cs="Times New Roman"/>
+          <w:b/>
+          <w:lang w:eastAsia="pl-PL"/>
+        </w:rPr>
+        <w:t xml:space="preserve"> </w:t>
+      </w:r>
+      <w:r>
+        <w:rPr>
+          <w:rFonts w:ascii="Times New Roman" w:eastAsia="Times New Roman" w:hAnsi="Times New Roman" w:cs="Times New Roman"/>
+          <w:b/>
+          <w:lang w:eastAsia="pl-PL"/>
+        </w:rPr>
+        <w:t>R,</w:t>
+      </w:r>
+      <w:r>
+        <w:rPr>
+          <w:rFonts w:ascii="Times New Roman" w:eastAsia="Times New Roman" w:hAnsi="Times New Roman" w:cs="Times New Roman"/>
+          <w:b/>
+          <w:lang w:eastAsia="pl-PL"/>
+        </w:rPr>
+        <w:t xml:space="preserve"> </w:t>
+      </w:r>
+      <w:r>
+        <w:rPr>
+          <w:rFonts w:ascii="Times New Roman" w:eastAsia="Times New Roman" w:hAnsi="Times New Roman" w:cs="Times New Roman"/>
+          <w:b/>
+          <w:lang w:eastAsia="pl-PL"/>
+        </w:rPr>
+        <w:t>T}</w:t>
+      </w:r>
+    </w:p>
+    <w:p>
+      <w:pPr>
+        <w:spacing w:after="0" w:line="240" w:lineRule="auto"/>
+        <w:rPr>
+          <w:rFonts w:ascii="Times New Roman" w:eastAsia="Times New Roman" w:hAnsi="Times New Roman" w:cs="Times New Roman"/>
+          <w:b/>
+          <w:lang w:eastAsia="pl-PL"/>
+        </w:rPr>
+      </w:pPr>
+      <w:r>
+        <w:rPr>
+          <w:rFonts w:ascii="Times New Roman" w:eastAsia="Times New Roman" w:hAnsi="Times New Roman" w:cs="Times New Roman"/>
+          <w:b/>
+          <w:lang w:eastAsia="pl-PL"/>
+        </w:rPr>
+        <w:t>F = {{S,</w:t>
+      </w:r>
+      <w:r>
+        <w:rPr>
+          <w:rFonts w:ascii="Times New Roman" w:eastAsia="Times New Roman" w:hAnsi="Times New Roman" w:cs="Times New Roman"/>
+          <w:b/>
+          <w:lang w:eastAsia="pl-PL"/>
+        </w:rPr>
+        <w:t xml:space="preserve"> </w:t>
+      </w:r>
+      <w:r>
+        <w:rPr>
+          <w:rFonts w:ascii="Times New Roman" w:eastAsia="Times New Roman" w:hAnsi="Times New Roman" w:cs="Times New Roman"/>
+          <w:b/>
+          <w:lang w:eastAsia="pl-PL"/>
+        </w:rPr>
+        <w:t>T} → R, {R,</w:t>
+      </w:r>
+      <w:r>
+        <w:rPr>
+          <w:rFonts w:ascii="Times New Roman" w:eastAsia="Times New Roman" w:hAnsi="Times New Roman" w:cs="Times New Roman"/>
+          <w:b/>
+          <w:lang w:eastAsia="pl-PL"/>
+        </w:rPr>
+        <w:t xml:space="preserve"> </w:t>
+      </w:r>
+      <w:r>
+        <w:rPr>
+          <w:rFonts w:ascii="Times New Roman" w:eastAsia="Times New Roman" w:hAnsi="Times New Roman" w:cs="Times New Roman"/>
+          <w:b/>
+          <w:lang w:eastAsia="pl-PL"/>
+        </w:rPr>
+        <w:t>T} → C, {R,</w:t>
+      </w:r>
+      <w:r>
+        <w:rPr>
+          <w:rFonts w:ascii="Times New Roman" w:eastAsia="Times New Roman" w:hAnsi="Times New Roman" w:cs="Times New Roman"/>
+          <w:b/>
+          <w:lang w:eastAsia="pl-PL"/>
+        </w:rPr>
+        <w:t xml:space="preserve"> </w:t>
+      </w:r>
+      <w:r>
+        <w:rPr>
+          <w:rFonts w:ascii="Times New Roman" w:eastAsia="Times New Roman" w:hAnsi="Times New Roman" w:cs="Times New Roman"/>
+          <w:b/>
+          <w:lang w:eastAsia="pl-PL"/>
+        </w:rPr>
+        <w:t>T} → S, {A,</w:t>
+      </w:r>
+      <w:r>
+        <w:rPr>
+          <w:rFonts w:ascii="Times New Roman" w:eastAsia="Times New Roman" w:hAnsi="Times New Roman" w:cs="Times New Roman"/>
+          <w:b/>
+          <w:lang w:eastAsia="pl-PL"/>
+        </w:rPr>
+        <w:t xml:space="preserve"> </w:t>
+      </w:r>
+      <w:r>
+        <w:rPr>
+          <w:rFonts w:ascii="Times New Roman" w:eastAsia="Times New Roman" w:hAnsi="Times New Roman" w:cs="Times New Roman"/>
+          <w:b/>
+          <w:lang w:eastAsia="pl-PL"/>
+        </w:rPr>
+        <w:t>T} → G, {A,</w:t>
+      </w:r>
+      <w:r>
+        <w:rPr>
+          <w:rFonts w:ascii="Times New Roman" w:eastAsia="Times New Roman" w:hAnsi="Times New Roman" w:cs="Times New Roman"/>
+          <w:b/>
+          <w:lang w:eastAsia="pl-PL"/>
+        </w:rPr>
+        <w:t xml:space="preserve"> </w:t>
+      </w:r>
+      <w:r>
+        <w:rPr>
+          <w:rFonts w:ascii="Times New Roman" w:eastAsia="Times New Roman" w:hAnsi="Times New Roman" w:cs="Times New Roman"/>
+          <w:b/>
+          <w:lang w:eastAsia="pl-PL"/>
+        </w:rPr>
+        <w:t>T} → N, {N,</w:t>
+      </w:r>
+      <w:r>
+        <w:rPr>
+          <w:rFonts w:ascii="Times New Roman" w:eastAsia="Times New Roman" w:hAnsi="Times New Roman" w:cs="Times New Roman"/>
+          <w:b/>
+          <w:lang w:eastAsia="pl-PL"/>
+        </w:rPr>
+        <w:t xml:space="preserve"> </w:t>
+      </w:r>
+      <w:r>
+        <w:rPr>
+          <w:rFonts w:ascii="Times New Roman" w:eastAsia="Times New Roman" w:hAnsi="Times New Roman" w:cs="Times New Roman"/>
+          <w:b/>
+          <w:lang w:eastAsia="pl-PL"/>
+        </w:rPr>
+        <w:t>R,</w:t>
+      </w:r>
+      <w:r>
+        <w:rPr>
+          <w:rFonts w:ascii="Times New Roman" w:eastAsia="Times New Roman" w:hAnsi="Times New Roman" w:cs="Times New Roman"/>
+          <w:b/>
+          <w:lang w:eastAsia="pl-PL"/>
+        </w:rPr>
+        <w:t xml:space="preserve"> T} → A}</w:t>
       </w:r>
     </w:p>
     <w:p>
@@ -5235,90 +6466,139 @@
                 <w:lang w:eastAsia="pl-PL"/>
               </w:rPr>
             </w:pPr>
-          </w:p>
-        </w:tc>
-        <w:tc>
-          <w:tcPr>
-            <w:tcW w:w="1133" w:type="dxa"/>
-          </w:tcPr>
-          <w:p>
-            <w:pPr>
-              <w:jc w:val="center"/>
-              <w:rPr>
-                <w:rFonts w:ascii="Times New Roman" w:eastAsia="Times New Roman" w:hAnsi="Times New Roman" w:cs="Times New Roman"/>
-                <w:lang w:eastAsia="pl-PL"/>
-              </w:rPr>
-            </w:pPr>
-          </w:p>
-        </w:tc>
-        <w:tc>
-          <w:tcPr>
-            <w:tcW w:w="1133" w:type="dxa"/>
-          </w:tcPr>
-          <w:p>
-            <w:pPr>
-              <w:jc w:val="center"/>
-              <w:rPr>
-                <w:rFonts w:ascii="Times New Roman" w:eastAsia="Times New Roman" w:hAnsi="Times New Roman" w:cs="Times New Roman"/>
-                <w:lang w:eastAsia="pl-PL"/>
-              </w:rPr>
-            </w:pPr>
-          </w:p>
-        </w:tc>
-        <w:tc>
-          <w:tcPr>
-            <w:tcW w:w="1133" w:type="dxa"/>
-          </w:tcPr>
-          <w:p>
-            <w:pPr>
-              <w:jc w:val="center"/>
-              <w:rPr>
-                <w:rFonts w:ascii="Times New Roman" w:eastAsia="Times New Roman" w:hAnsi="Times New Roman" w:cs="Times New Roman"/>
-                <w:lang w:eastAsia="pl-PL"/>
-              </w:rPr>
-            </w:pPr>
-          </w:p>
-        </w:tc>
-        <w:tc>
-          <w:tcPr>
-            <w:tcW w:w="1133" w:type="dxa"/>
-          </w:tcPr>
-          <w:p>
-            <w:pPr>
-              <w:jc w:val="center"/>
-              <w:rPr>
-                <w:rFonts w:ascii="Times New Roman" w:eastAsia="Times New Roman" w:hAnsi="Times New Roman" w:cs="Times New Roman"/>
-                <w:lang w:eastAsia="pl-PL"/>
-              </w:rPr>
-            </w:pPr>
-          </w:p>
-        </w:tc>
-        <w:tc>
-          <w:tcPr>
-            <w:tcW w:w="1133" w:type="dxa"/>
-          </w:tcPr>
-          <w:p>
-            <w:pPr>
-              <w:jc w:val="center"/>
-              <w:rPr>
-                <w:rFonts w:ascii="Times New Roman" w:eastAsia="Times New Roman" w:hAnsi="Times New Roman" w:cs="Times New Roman"/>
-                <w:lang w:eastAsia="pl-PL"/>
-              </w:rPr>
-            </w:pPr>
-          </w:p>
-        </w:tc>
-        <w:tc>
-          <w:tcPr>
-            <w:tcW w:w="1133" w:type="dxa"/>
-          </w:tcPr>
-          <w:p>
-            <w:pPr>
-              <w:jc w:val="center"/>
-              <w:rPr>
-                <w:rFonts w:ascii="Times New Roman" w:eastAsia="Times New Roman" w:hAnsi="Times New Roman" w:cs="Times New Roman"/>
-                <w:lang w:eastAsia="pl-PL"/>
-              </w:rPr>
-            </w:pPr>
+            <w:r>
+              <w:rPr>
+                <w:rFonts w:ascii="Times New Roman" w:eastAsia="Times New Roman" w:hAnsi="Times New Roman" w:cs="Times New Roman"/>
+                <w:lang w:eastAsia="pl-PL"/>
+              </w:rPr>
+              <w:t>v</w:t>
+            </w:r>
+          </w:p>
+        </w:tc>
+        <w:tc>
+          <w:tcPr>
+            <w:tcW w:w="1133" w:type="dxa"/>
+          </w:tcPr>
+          <w:p>
+            <w:pPr>
+              <w:jc w:val="center"/>
+              <w:rPr>
+                <w:rFonts w:ascii="Times New Roman" w:eastAsia="Times New Roman" w:hAnsi="Times New Roman" w:cs="Times New Roman"/>
+                <w:lang w:eastAsia="pl-PL"/>
+              </w:rPr>
+            </w:pPr>
+            <w:r>
+              <w:rPr>
+                <w:rFonts w:ascii="Times New Roman" w:eastAsia="Times New Roman" w:hAnsi="Times New Roman" w:cs="Times New Roman"/>
+                <w:lang w:eastAsia="pl-PL"/>
+              </w:rPr>
+              <w:t>o</w:t>
+            </w:r>
+          </w:p>
+        </w:tc>
+        <w:tc>
+          <w:tcPr>
+            <w:tcW w:w="1133" w:type="dxa"/>
+          </w:tcPr>
+          <w:p>
+            <w:pPr>
+              <w:jc w:val="center"/>
+              <w:rPr>
+                <w:rFonts w:ascii="Times New Roman" w:eastAsia="Times New Roman" w:hAnsi="Times New Roman" w:cs="Times New Roman"/>
+                <w:lang w:eastAsia="pl-PL"/>
+              </w:rPr>
+            </w:pPr>
+            <w:r>
+              <w:rPr>
+                <w:rFonts w:ascii="Times New Roman" w:eastAsia="Times New Roman" w:hAnsi="Times New Roman" w:cs="Times New Roman"/>
+                <w:lang w:eastAsia="pl-PL"/>
+              </w:rPr>
+              <w:t>v</w:t>
+            </w:r>
+          </w:p>
+        </w:tc>
+        <w:tc>
+          <w:tcPr>
+            <w:tcW w:w="1133" w:type="dxa"/>
+          </w:tcPr>
+          <w:p>
+            <w:pPr>
+              <w:jc w:val="center"/>
+              <w:rPr>
+                <w:rFonts w:ascii="Times New Roman" w:eastAsia="Times New Roman" w:hAnsi="Times New Roman" w:cs="Times New Roman"/>
+                <w:lang w:eastAsia="pl-PL"/>
+              </w:rPr>
+            </w:pPr>
+            <w:r>
+              <w:rPr>
+                <w:rFonts w:ascii="Times New Roman" w:eastAsia="Times New Roman" w:hAnsi="Times New Roman" w:cs="Times New Roman"/>
+                <w:lang w:eastAsia="pl-PL"/>
+              </w:rPr>
+              <w:t>o</w:t>
+            </w:r>
+          </w:p>
+        </w:tc>
+        <w:tc>
+          <w:tcPr>
+            <w:tcW w:w="1133" w:type="dxa"/>
+          </w:tcPr>
+          <w:p>
+            <w:pPr>
+              <w:jc w:val="center"/>
+              <w:rPr>
+                <w:rFonts w:ascii="Times New Roman" w:eastAsia="Times New Roman" w:hAnsi="Times New Roman" w:cs="Times New Roman"/>
+                <w:lang w:eastAsia="pl-PL"/>
+              </w:rPr>
+            </w:pPr>
+            <w:r>
+              <w:rPr>
+                <w:rFonts w:ascii="Times New Roman" w:eastAsia="Times New Roman" w:hAnsi="Times New Roman" w:cs="Times New Roman"/>
+                <w:lang w:eastAsia="pl-PL"/>
+              </w:rPr>
+              <w:t>v</w:t>
+            </w:r>
+          </w:p>
+        </w:tc>
+        <w:tc>
+          <w:tcPr>
+            <w:tcW w:w="1133" w:type="dxa"/>
+          </w:tcPr>
+          <w:p>
+            <w:pPr>
+              <w:jc w:val="center"/>
+              <w:rPr>
+                <w:rFonts w:ascii="Times New Roman" w:eastAsia="Times New Roman" w:hAnsi="Times New Roman" w:cs="Times New Roman"/>
+                <w:lang w:eastAsia="pl-PL"/>
+              </w:rPr>
+            </w:pPr>
+            <w:r>
+              <w:rPr>
+                <w:rFonts w:ascii="Times New Roman" w:eastAsia="Times New Roman" w:hAnsi="Times New Roman" w:cs="Times New Roman"/>
+                <w:lang w:eastAsia="pl-PL"/>
+              </w:rPr>
+              <w:t>o</w:t>
+            </w:r>
+          </w:p>
+        </w:tc>
+        <w:tc>
+          <w:tcPr>
+            <w:tcW w:w="1133" w:type="dxa"/>
+          </w:tcPr>
+          <w:p>
+            <w:pPr>
+              <w:jc w:val="center"/>
+              <w:rPr>
+                <w:rFonts w:ascii="Times New Roman" w:eastAsia="Times New Roman" w:hAnsi="Times New Roman" w:cs="Times New Roman"/>
+                <w:lang w:eastAsia="pl-PL"/>
+              </w:rPr>
+            </w:pPr>
+            <w:r>
+              <w:rPr>
+                <w:rFonts w:ascii="Times New Roman" w:eastAsia="Times New Roman" w:hAnsi="Times New Roman" w:cs="Times New Roman"/>
+                <w:lang w:eastAsia="pl-PL"/>
+              </w:rPr>
+              <w:t>v</w:t>
+            </w:r>
           </w:p>
         </w:tc>
       </w:tr>
@@ -5356,90 +6636,118 @@
                 <w:lang w:eastAsia="pl-PL"/>
               </w:rPr>
             </w:pPr>
-          </w:p>
-        </w:tc>
-        <w:tc>
-          <w:tcPr>
-            <w:tcW w:w="1133" w:type="dxa"/>
-          </w:tcPr>
-          <w:p>
-            <w:pPr>
-              <w:jc w:val="center"/>
-              <w:rPr>
-                <w:rFonts w:ascii="Times New Roman" w:eastAsia="Times New Roman" w:hAnsi="Times New Roman" w:cs="Times New Roman"/>
-                <w:lang w:eastAsia="pl-PL"/>
-              </w:rPr>
-            </w:pPr>
-          </w:p>
-        </w:tc>
-        <w:tc>
-          <w:tcPr>
-            <w:tcW w:w="1133" w:type="dxa"/>
-          </w:tcPr>
-          <w:p>
-            <w:pPr>
-              <w:jc w:val="center"/>
-              <w:rPr>
-                <w:rFonts w:ascii="Times New Roman" w:eastAsia="Times New Roman" w:hAnsi="Times New Roman" w:cs="Times New Roman"/>
-                <w:lang w:eastAsia="pl-PL"/>
-              </w:rPr>
-            </w:pPr>
-          </w:p>
-        </w:tc>
-        <w:tc>
-          <w:tcPr>
-            <w:tcW w:w="1133" w:type="dxa"/>
-          </w:tcPr>
-          <w:p>
-            <w:pPr>
-              <w:jc w:val="center"/>
-              <w:rPr>
-                <w:rFonts w:ascii="Times New Roman" w:eastAsia="Times New Roman" w:hAnsi="Times New Roman" w:cs="Times New Roman"/>
-                <w:lang w:eastAsia="pl-PL"/>
-              </w:rPr>
-            </w:pPr>
-          </w:p>
-        </w:tc>
-        <w:tc>
-          <w:tcPr>
-            <w:tcW w:w="1133" w:type="dxa"/>
-          </w:tcPr>
-          <w:p>
-            <w:pPr>
-              <w:jc w:val="center"/>
-              <w:rPr>
-                <w:rFonts w:ascii="Times New Roman" w:eastAsia="Times New Roman" w:hAnsi="Times New Roman" w:cs="Times New Roman"/>
-                <w:lang w:eastAsia="pl-PL"/>
-              </w:rPr>
-            </w:pPr>
-          </w:p>
-        </w:tc>
-        <w:tc>
-          <w:tcPr>
-            <w:tcW w:w="1133" w:type="dxa"/>
-          </w:tcPr>
-          <w:p>
-            <w:pPr>
-              <w:jc w:val="center"/>
-              <w:rPr>
-                <w:rFonts w:ascii="Times New Roman" w:eastAsia="Times New Roman" w:hAnsi="Times New Roman" w:cs="Times New Roman"/>
-                <w:lang w:eastAsia="pl-PL"/>
-              </w:rPr>
-            </w:pPr>
-          </w:p>
-        </w:tc>
-        <w:tc>
-          <w:tcPr>
-            <w:tcW w:w="1133" w:type="dxa"/>
-          </w:tcPr>
-          <w:p>
-            <w:pPr>
-              <w:jc w:val="center"/>
-              <w:rPr>
-                <w:rFonts w:ascii="Times New Roman" w:eastAsia="Times New Roman" w:hAnsi="Times New Roman" w:cs="Times New Roman"/>
-                <w:lang w:eastAsia="pl-PL"/>
-              </w:rPr>
-            </w:pPr>
+            <w:r>
+              <w:rPr>
+                <w:rFonts w:ascii="Times New Roman" w:eastAsia="Times New Roman" w:hAnsi="Times New Roman" w:cs="Times New Roman"/>
+                <w:lang w:eastAsia="pl-PL"/>
+              </w:rPr>
+              <w:t>v</w:t>
+            </w:r>
+          </w:p>
+        </w:tc>
+        <w:tc>
+          <w:tcPr>
+            <w:tcW w:w="1133" w:type="dxa"/>
+          </w:tcPr>
+          <w:p>
+            <w:pPr>
+              <w:jc w:val="center"/>
+              <w:rPr>
+                <w:rFonts w:ascii="Times New Roman" w:eastAsia="Times New Roman" w:hAnsi="Times New Roman" w:cs="Times New Roman"/>
+                <w:lang w:eastAsia="pl-PL"/>
+              </w:rPr>
+            </w:pPr>
+          </w:p>
+        </w:tc>
+        <w:tc>
+          <w:tcPr>
+            <w:tcW w:w="1133" w:type="dxa"/>
+          </w:tcPr>
+          <w:p>
+            <w:pPr>
+              <w:jc w:val="center"/>
+              <w:rPr>
+                <w:rFonts w:ascii="Times New Roman" w:eastAsia="Times New Roman" w:hAnsi="Times New Roman" w:cs="Times New Roman"/>
+                <w:lang w:eastAsia="pl-PL"/>
+              </w:rPr>
+            </w:pPr>
+            <w:r>
+              <w:rPr>
+                <w:rFonts w:ascii="Times New Roman" w:eastAsia="Times New Roman" w:hAnsi="Times New Roman" w:cs="Times New Roman"/>
+                <w:lang w:eastAsia="pl-PL"/>
+              </w:rPr>
+              <w:t>o</w:t>
+            </w:r>
+          </w:p>
+        </w:tc>
+        <w:tc>
+          <w:tcPr>
+            <w:tcW w:w="1133" w:type="dxa"/>
+          </w:tcPr>
+          <w:p>
+            <w:pPr>
+              <w:jc w:val="center"/>
+              <w:rPr>
+                <w:rFonts w:ascii="Times New Roman" w:eastAsia="Times New Roman" w:hAnsi="Times New Roman" w:cs="Times New Roman"/>
+                <w:lang w:eastAsia="pl-PL"/>
+              </w:rPr>
+            </w:pPr>
+            <w:r>
+              <w:rPr>
+                <w:rFonts w:ascii="Times New Roman" w:eastAsia="Times New Roman" w:hAnsi="Times New Roman" w:cs="Times New Roman"/>
+                <w:lang w:eastAsia="pl-PL"/>
+              </w:rPr>
+              <w:t>v</w:t>
+            </w:r>
+          </w:p>
+        </w:tc>
+        <w:tc>
+          <w:tcPr>
+            <w:tcW w:w="1133" w:type="dxa"/>
+          </w:tcPr>
+          <w:p>
+            <w:pPr>
+              <w:jc w:val="center"/>
+              <w:rPr>
+                <w:rFonts w:ascii="Times New Roman" w:eastAsia="Times New Roman" w:hAnsi="Times New Roman" w:cs="Times New Roman"/>
+                <w:lang w:eastAsia="pl-PL"/>
+              </w:rPr>
+            </w:pPr>
+          </w:p>
+        </w:tc>
+        <w:tc>
+          <w:tcPr>
+            <w:tcW w:w="1133" w:type="dxa"/>
+          </w:tcPr>
+          <w:p>
+            <w:pPr>
+              <w:jc w:val="center"/>
+              <w:rPr>
+                <w:rFonts w:ascii="Times New Roman" w:eastAsia="Times New Roman" w:hAnsi="Times New Roman" w:cs="Times New Roman"/>
+                <w:lang w:eastAsia="pl-PL"/>
+              </w:rPr>
+            </w:pPr>
+          </w:p>
+        </w:tc>
+        <w:tc>
+          <w:tcPr>
+            <w:tcW w:w="1133" w:type="dxa"/>
+          </w:tcPr>
+          <w:p>
+            <w:pPr>
+              <w:jc w:val="center"/>
+              <w:rPr>
+                <w:rFonts w:ascii="Times New Roman" w:eastAsia="Times New Roman" w:hAnsi="Times New Roman" w:cs="Times New Roman"/>
+                <w:lang w:eastAsia="pl-PL"/>
+              </w:rPr>
+            </w:pPr>
+            <w:r>
+              <w:rPr>
+                <w:rFonts w:ascii="Times New Roman" w:eastAsia="Times New Roman" w:hAnsi="Times New Roman" w:cs="Times New Roman"/>
+                <w:lang w:eastAsia="pl-PL"/>
+              </w:rPr>
+              <w:t>v</w:t>
+            </w:r>
           </w:p>
         </w:tc>
       </w:tr>
@@ -5491,76 +6799,104 @@
                 <w:lang w:eastAsia="pl-PL"/>
               </w:rPr>
             </w:pPr>
-          </w:p>
-        </w:tc>
-        <w:tc>
-          <w:tcPr>
-            <w:tcW w:w="1133" w:type="dxa"/>
-          </w:tcPr>
-          <w:p>
-            <w:pPr>
-              <w:jc w:val="center"/>
-              <w:rPr>
-                <w:rFonts w:ascii="Times New Roman" w:eastAsia="Times New Roman" w:hAnsi="Times New Roman" w:cs="Times New Roman"/>
-                <w:lang w:eastAsia="pl-PL"/>
-              </w:rPr>
-            </w:pPr>
-          </w:p>
-        </w:tc>
-        <w:tc>
-          <w:tcPr>
-            <w:tcW w:w="1133" w:type="dxa"/>
-          </w:tcPr>
-          <w:p>
-            <w:pPr>
-              <w:jc w:val="center"/>
-              <w:rPr>
-                <w:rFonts w:ascii="Times New Roman" w:eastAsia="Times New Roman" w:hAnsi="Times New Roman" w:cs="Times New Roman"/>
-                <w:lang w:eastAsia="pl-PL"/>
-              </w:rPr>
-            </w:pPr>
-          </w:p>
-        </w:tc>
-        <w:tc>
-          <w:tcPr>
-            <w:tcW w:w="1133" w:type="dxa"/>
-          </w:tcPr>
-          <w:p>
-            <w:pPr>
-              <w:jc w:val="center"/>
-              <w:rPr>
-                <w:rFonts w:ascii="Times New Roman" w:eastAsia="Times New Roman" w:hAnsi="Times New Roman" w:cs="Times New Roman"/>
-                <w:lang w:eastAsia="pl-PL"/>
-              </w:rPr>
-            </w:pPr>
-          </w:p>
-        </w:tc>
-        <w:tc>
-          <w:tcPr>
-            <w:tcW w:w="1133" w:type="dxa"/>
-          </w:tcPr>
-          <w:p>
-            <w:pPr>
-              <w:jc w:val="center"/>
-              <w:rPr>
-                <w:rFonts w:ascii="Times New Roman" w:eastAsia="Times New Roman" w:hAnsi="Times New Roman" w:cs="Times New Roman"/>
-                <w:lang w:eastAsia="pl-PL"/>
-              </w:rPr>
-            </w:pPr>
-          </w:p>
-        </w:tc>
-        <w:tc>
-          <w:tcPr>
-            <w:tcW w:w="1133" w:type="dxa"/>
-          </w:tcPr>
-          <w:p>
-            <w:pPr>
-              <w:jc w:val="center"/>
-              <w:rPr>
-                <w:rFonts w:ascii="Times New Roman" w:eastAsia="Times New Roman" w:hAnsi="Times New Roman" w:cs="Times New Roman"/>
-                <w:lang w:eastAsia="pl-PL"/>
-              </w:rPr>
-            </w:pPr>
+            <w:r>
+              <w:rPr>
+                <w:rFonts w:ascii="Times New Roman" w:eastAsia="Times New Roman" w:hAnsi="Times New Roman" w:cs="Times New Roman"/>
+                <w:lang w:eastAsia="pl-PL"/>
+              </w:rPr>
+              <w:t>v</w:t>
+            </w:r>
+          </w:p>
+        </w:tc>
+        <w:tc>
+          <w:tcPr>
+            <w:tcW w:w="1133" w:type="dxa"/>
+          </w:tcPr>
+          <w:p>
+            <w:pPr>
+              <w:jc w:val="center"/>
+              <w:rPr>
+                <w:rFonts w:ascii="Times New Roman" w:eastAsia="Times New Roman" w:hAnsi="Times New Roman" w:cs="Times New Roman"/>
+                <w:lang w:eastAsia="pl-PL"/>
+              </w:rPr>
+            </w:pPr>
+          </w:p>
+        </w:tc>
+        <w:tc>
+          <w:tcPr>
+            <w:tcW w:w="1133" w:type="dxa"/>
+          </w:tcPr>
+          <w:p>
+            <w:pPr>
+              <w:jc w:val="center"/>
+              <w:rPr>
+                <w:rFonts w:ascii="Times New Roman" w:eastAsia="Times New Roman" w:hAnsi="Times New Roman" w:cs="Times New Roman"/>
+                <w:lang w:eastAsia="pl-PL"/>
+              </w:rPr>
+            </w:pPr>
+          </w:p>
+        </w:tc>
+        <w:tc>
+          <w:tcPr>
+            <w:tcW w:w="1133" w:type="dxa"/>
+          </w:tcPr>
+          <w:p>
+            <w:pPr>
+              <w:jc w:val="center"/>
+              <w:rPr>
+                <w:rFonts w:ascii="Times New Roman" w:eastAsia="Times New Roman" w:hAnsi="Times New Roman" w:cs="Times New Roman"/>
+                <w:lang w:eastAsia="pl-PL"/>
+              </w:rPr>
+            </w:pPr>
+            <w:r>
+              <w:rPr>
+                <w:rFonts w:ascii="Times New Roman" w:eastAsia="Times New Roman" w:hAnsi="Times New Roman" w:cs="Times New Roman"/>
+                <w:lang w:eastAsia="pl-PL"/>
+              </w:rPr>
+              <w:t>v</w:t>
+            </w:r>
+          </w:p>
+        </w:tc>
+        <w:tc>
+          <w:tcPr>
+            <w:tcW w:w="1133" w:type="dxa"/>
+          </w:tcPr>
+          <w:p>
+            <w:pPr>
+              <w:jc w:val="center"/>
+              <w:rPr>
+                <w:rFonts w:ascii="Times New Roman" w:eastAsia="Times New Roman" w:hAnsi="Times New Roman" w:cs="Times New Roman"/>
+                <w:lang w:eastAsia="pl-PL"/>
+              </w:rPr>
+            </w:pPr>
+            <w:r>
+              <w:rPr>
+                <w:rFonts w:ascii="Times New Roman" w:eastAsia="Times New Roman" w:hAnsi="Times New Roman" w:cs="Times New Roman"/>
+                <w:lang w:eastAsia="pl-PL"/>
+              </w:rPr>
+              <w:t>v</w:t>
+            </w:r>
+          </w:p>
+        </w:tc>
+        <w:tc>
+          <w:tcPr>
+            <w:tcW w:w="1133" w:type="dxa"/>
+          </w:tcPr>
+          <w:p>
+            <w:pPr>
+              <w:jc w:val="center"/>
+              <w:rPr>
+                <w:rFonts w:ascii="Times New Roman" w:eastAsia="Times New Roman" w:hAnsi="Times New Roman" w:cs="Times New Roman"/>
+                <w:lang w:eastAsia="pl-PL"/>
+              </w:rPr>
+            </w:pPr>
+            <w:r>
+              <w:rPr>
+                <w:rFonts w:ascii="Times New Roman" w:eastAsia="Times New Roman" w:hAnsi="Times New Roman" w:cs="Times New Roman"/>
+                <w:lang w:eastAsia="pl-PL"/>
+              </w:rPr>
+              <w:t>v</w:t>
+            </w:r>
           </w:p>
         </w:tc>
       </w:tr>
@@ -5572,6 +6908,22 @@
           <w:rFonts w:ascii="Times New Roman" w:hAnsi="Times New Roman" w:cs="Times New Roman"/>
         </w:rPr>
       </w:pPr>
+    </w:p>
+    <w:p>
+      <w:pPr>
+        <w:spacing w:after="0"/>
+        <w:rPr>
+          <w:rFonts w:ascii="Times New Roman" w:hAnsi="Times New Roman" w:cs="Times New Roman"/>
+        </w:rPr>
+      </w:pPr>
+      <w:r>
+        <w:rPr>
+          <w:rFonts w:ascii="Times New Roman" w:hAnsi="Times New Roman" w:cs="Times New Roman"/>
+        </w:rPr>
+        <w:t>Odp. DEKOMPOZYCJA BESTRATNA</w:t>
+      </w:r>
+      <w:bookmarkStart w:id="0" w:name="_GoBack"/>
+      <w:bookmarkEnd w:id="0"/>
     </w:p>
     <w:sectPr>
       <w:pgSz w:w="11906" w:h="16838"/>

</xml_diff>